<commit_message>
Add step for Execution Policy to Document
</commit_message>
<xml_diff>
--- a/Exploring Azure Container Apps.docx
+++ b/Exploring Azure Container Apps.docx
@@ -114,7 +114,13 @@
     </w:p>
     <w:p>
       <w:r>
-        <w:t>We will use a combination of the Azure Portal, Azure CLI, Bicep, and YAML configurations to build out this solution in order to help lock-in the key points. In a true production scenario you would want to have this entirely automated and integrated with CI/CD processes.</w:t>
+        <w:t xml:space="preserve">We will use a combination of the Azure Portal, Azure CLI, Bicep, and YAML configurations to build out this solution in order to help lock-in the key points. In a true production </w:t>
+      </w:r>
+      <w:r>
+        <w:t>scenario,</w:t>
+      </w:r>
+      <w:r>
+        <w:t xml:space="preserve"> you would want to have this entirely automated and integrated with CI/CD processes.</w:t>
       </w:r>
     </w:p>
     <w:p>
@@ -950,10 +956,7 @@
         <w:t>messageresponsetopic</w:t>
       </w:r>
       <w:r>
-        <w:t xml:space="preserve"> </w:t>
-      </w:r>
-      <w:r>
-        <w:t xml:space="preserve">(this name is </w:t>
+        <w:t xml:space="preserve"> (this name is </w:t>
       </w:r>
       <w:r>
         <w:rPr>
@@ -1086,210 +1089,242 @@
           <w:b/>
           <w:bCs/>
         </w:rPr>
-        <w:t xml:space="preserve">az account set --subscription </w:t>
+        <w:t>az account set --subscription “[Subscription Name]”</w:t>
+      </w:r>
+    </w:p>
+    <w:p>
+      <w:pPr>
+        <w:pStyle w:val="ListParagraph"/>
+        <w:numPr>
+          <w:ilvl w:val="0"/>
+          <w:numId w:val="4"/>
+        </w:numPr>
+      </w:pPr>
+      <w:r>
+        <w:t xml:space="preserve"> </w:t>
+      </w:r>
+      <w:r>
+        <w:t xml:space="preserve">Execute the Deploy Dependencies script by running </w:t>
       </w:r>
       <w:r>
         <w:rPr>
           <w:b/>
           <w:bCs/>
         </w:rPr>
-        <w:t>“[Subscription Name]”</w:t>
-      </w:r>
-    </w:p>
-    <w:p>
-      <w:pPr>
-        <w:pStyle w:val="ListParagraph"/>
-        <w:numPr>
-          <w:ilvl w:val="0"/>
-          <w:numId w:val="4"/>
-        </w:numPr>
-      </w:pPr>
-      <w:r>
-        <w:t xml:space="preserve"> </w:t>
-      </w:r>
-      <w:r>
-        <w:t xml:space="preserve">Execute the Deploy Dependencies script by running </w:t>
+        <w:t>./deploy_dependencies.p</w:t>
       </w:r>
       <w:r>
         <w:rPr>
           <w:b/>
           <w:bCs/>
         </w:rPr>
-        <w:t>./deploy_dependencies.p</w:t>
+        <w:t xml:space="preserve">s1 </w:t>
+      </w:r>
+      <w:r>
+        <w:t>and enter the following information when prompted:</w:t>
+      </w:r>
+    </w:p>
+    <w:p>
+      <w:pPr>
+        <w:pStyle w:val="ListParagraph"/>
+        <w:numPr>
+          <w:ilvl w:val="1"/>
+          <w:numId w:val="4"/>
+        </w:numPr>
+      </w:pPr>
+      <w:r>
+        <w:lastRenderedPageBreak/>
+        <w:t>Resource Group – enter the name of the resource group created in Activity 1</w:t>
+      </w:r>
+    </w:p>
+    <w:p>
+      <w:pPr>
+        <w:pStyle w:val="ListParagraph"/>
+        <w:numPr>
+          <w:ilvl w:val="1"/>
+          <w:numId w:val="4"/>
+        </w:numPr>
+      </w:pPr>
+      <w:r>
+        <w:t xml:space="preserve">Resource Prefix </w:t>
+      </w:r>
+      <w:r>
+        <w:t>–</w:t>
+      </w:r>
+      <w:r>
+        <w:t xml:space="preserve"> </w:t>
+      </w:r>
+      <w:r>
+        <w:t xml:space="preserve">short, all lower-case string that will prefix your resources. (i.e. </w:t>
       </w:r>
       <w:r>
         <w:rPr>
           <w:b/>
           <w:bCs/>
         </w:rPr>
-        <w:t xml:space="preserve">s1 </w:t>
-      </w:r>
-      <w:r>
-        <w:t>and enter the following information when prompted:</w:t>
-      </w:r>
-    </w:p>
-    <w:p>
-      <w:pPr>
-        <w:pStyle w:val="ListParagraph"/>
-        <w:numPr>
-          <w:ilvl w:val="1"/>
-          <w:numId w:val="4"/>
-        </w:numPr>
-      </w:pPr>
-      <w:r>
-        <w:lastRenderedPageBreak/>
-        <w:t>Resource Group – enter the name of the resource group created in Activity 1</w:t>
-      </w:r>
-    </w:p>
-    <w:p>
-      <w:pPr>
-        <w:pStyle w:val="ListParagraph"/>
-        <w:numPr>
-          <w:ilvl w:val="1"/>
-          <w:numId w:val="4"/>
-        </w:numPr>
-      </w:pPr>
-      <w:r>
-        <w:t xml:space="preserve">Resource Prefix </w:t>
-      </w:r>
-      <w:r>
-        <w:t>–</w:t>
-      </w:r>
-      <w:r>
-        <w:t xml:space="preserve"> </w:t>
-      </w:r>
-      <w:r>
-        <w:t xml:space="preserve">short, all lower-case string that will prefix your resources. (i.e. </w:t>
+        <w:t>containerappdemo</w:t>
+      </w:r>
+      <w:r>
+        <w:t>)</w:t>
+      </w:r>
+    </w:p>
+    <w:p>
+      <w:r>
+        <w:t xml:space="preserve">              </w:t>
       </w:r>
       <w:r>
         <w:rPr>
           <w:b/>
           <w:bCs/>
         </w:rPr>
-        <w:t>containerappdemo</w:t>
-      </w:r>
-      <w:r>
-        <w:t>)</w:t>
-      </w:r>
-    </w:p>
-    <w:p>
-      <w:pPr>
-        <w:pStyle w:val="ListParagraph"/>
-        <w:numPr>
-          <w:ilvl w:val="0"/>
-          <w:numId w:val="4"/>
-        </w:numPr>
-      </w:pPr>
-      <w:r>
-        <w:t>The script should run to completion and you should see several resources now in the Portal</w:t>
-      </w:r>
-    </w:p>
-    <w:p>
-      <w:pPr>
-        <w:pStyle w:val="ListParagraph"/>
-        <w:numPr>
-          <w:ilvl w:val="0"/>
-          <w:numId w:val="4"/>
-        </w:numPr>
-      </w:pPr>
-      <w:r>
-        <w:t xml:space="preserve">The script will also output two values, your Environment ID and App Insights Key. </w:t>
+        <w:t>NOTE</w:t>
+      </w:r>
+      <w:r>
+        <w:t xml:space="preserve">: you may need to run the command: </w:t>
       </w:r>
       <w:r>
         <w:rPr>
           <w:b/>
           <w:bCs/>
         </w:rPr>
-        <w:t>SAVE THESE FOR THE NEXT ACTIVITY!!</w:t>
-      </w:r>
-    </w:p>
-    <w:p>
-      <w:pPr>
+        <w:t xml:space="preserve">Set-ExecutionPolicy </w:t>
+      </w:r>
+      <w:r>
         <w:rPr>
           <w:b/>
           <w:bCs/>
         </w:rPr>
-      </w:pPr>
-    </w:p>
-    <w:p>
-      <w:pPr>
-        <w:pStyle w:val="Heading3"/>
-      </w:pPr>
-      <w:r>
-        <w:t>Activity 4: Deploy Container Apps</w:t>
-      </w:r>
-    </w:p>
-    <w:p/>
-    <w:p>
-      <w:pPr>
-        <w:pStyle w:val="ListParagraph"/>
-        <w:numPr>
-          <w:ilvl w:val="0"/>
-          <w:numId w:val="5"/>
-        </w:numPr>
-      </w:pPr>
-      <w:r>
-        <w:t>Using a terminal or Windows explorer, navigate to the directory where you saved the source code and course materials.</w:t>
-      </w:r>
-    </w:p>
-    <w:p>
-      <w:pPr>
-        <w:ind w:left="360"/>
+        <w:t xml:space="preserve">-ExecutionPolicy </w:t>
+      </w:r>
+      <w:r>
         <w:rPr>
           <w:b/>
           <w:bCs/>
         </w:rPr>
-      </w:pPr>
+        <w:t xml:space="preserve">Bypass </w:t>
+      </w:r>
+      <w:r>
+        <w:t>in your terminal to run the PowerShell Script!</w:t>
+      </w:r>
+    </w:p>
+    <w:p/>
+    <w:p>
+      <w:pPr>
+        <w:pStyle w:val="ListParagraph"/>
+        <w:numPr>
+          <w:ilvl w:val="0"/>
+          <w:numId w:val="4"/>
+        </w:numPr>
+      </w:pPr>
+      <w:r>
+        <w:t xml:space="preserve">The script should run to </w:t>
+      </w:r>
+      <w:r>
+        <w:t>completion,</w:t>
+      </w:r>
+      <w:r>
+        <w:t xml:space="preserve"> and you should see several resources now in the Portal</w:t>
+      </w:r>
+    </w:p>
+    <w:p>
+      <w:pPr>
+        <w:pStyle w:val="ListParagraph"/>
+        <w:numPr>
+          <w:ilvl w:val="0"/>
+          <w:numId w:val="4"/>
+        </w:numPr>
+      </w:pPr>
+      <w:r>
+        <w:t xml:space="preserve">The script will also output two values, your Environment ID and App Insights Key. </w:t>
+      </w:r>
       <w:r>
         <w:rPr>
           <w:b/>
           <w:bCs/>
         </w:rPr>
-        <w:t>Frontend</w:t>
-      </w:r>
-    </w:p>
-    <w:p>
-      <w:pPr>
-        <w:pStyle w:val="ListParagraph"/>
-        <w:numPr>
-          <w:ilvl w:val="0"/>
-          <w:numId w:val="7"/>
-        </w:numPr>
-      </w:pPr>
-      <w:r>
-        <w:t xml:space="preserve">Navigate to the directory </w:t>
-      </w:r>
-      <w:r>
+        <w:t>SAVE THESE FOR THE NEXT ACTIVITY!!</w:t>
+      </w:r>
+    </w:p>
+    <w:p>
+      <w:pPr>
         <w:rPr>
           <w:b/>
           <w:bCs/>
         </w:rPr>
-        <w:t>\</w:t>
-      </w:r>
-      <w:r>
+      </w:pPr>
+    </w:p>
+    <w:p>
+      <w:pPr>
+        <w:pStyle w:val="Heading3"/>
+      </w:pPr>
+      <w:r>
+        <w:t>Activity 4: Deploy Container Apps</w:t>
+      </w:r>
+    </w:p>
+    <w:p/>
+    <w:p>
+      <w:pPr>
+        <w:pStyle w:val="ListParagraph"/>
+        <w:numPr>
+          <w:ilvl w:val="0"/>
+          <w:numId w:val="5"/>
+        </w:numPr>
+      </w:pPr>
+      <w:r>
+        <w:t>Using a terminal or Windows explorer, navigate to the directory where you saved the source code and course materials.</w:t>
+      </w:r>
+    </w:p>
+    <w:p>
+      <w:pPr>
+        <w:ind w:left="360"/>
         <w:rPr>
           <w:b/>
           <w:bCs/>
         </w:rPr>
-        <w:t>ContainerAppsDemo\FrontendWebMVC\Deployment</w:t>
-      </w:r>
-    </w:p>
-    <w:p>
-      <w:pPr>
-        <w:pStyle w:val="ListParagraph"/>
-        <w:numPr>
-          <w:ilvl w:val="0"/>
-          <w:numId w:val="7"/>
-        </w:numPr>
-      </w:pPr>
-      <w:r>
-        <w:t xml:space="preserve">Open the file </w:t>
-      </w:r>
+      </w:pPr>
       <w:r>
         <w:rPr>
           <w:b/>
           <w:bCs/>
         </w:rPr>
+        <w:t>Frontend</w:t>
+      </w:r>
+    </w:p>
+    <w:p>
+      <w:pPr>
+        <w:pStyle w:val="ListParagraph"/>
+        <w:numPr>
+          <w:ilvl w:val="0"/>
+          <w:numId w:val="7"/>
+        </w:numPr>
+      </w:pPr>
+      <w:r>
+        <w:t xml:space="preserve">Navigate to the directory </w:t>
+      </w:r>
+      <w:r>
+        <w:rPr>
+          <w:b/>
+          <w:bCs/>
+        </w:rPr>
+        <w:t>\ContainerAppsDemo\FrontendWebMVC\Deployment</w:t>
+      </w:r>
+    </w:p>
+    <w:p>
+      <w:pPr>
+        <w:pStyle w:val="ListParagraph"/>
+        <w:numPr>
+          <w:ilvl w:val="0"/>
+          <w:numId w:val="7"/>
+        </w:numPr>
+      </w:pPr>
+      <w:r>
+        <w:t xml:space="preserve">Open the file </w:t>
+      </w:r>
+      <w:r>
+        <w:rPr>
+          <w:b/>
+          <w:bCs/>
+        </w:rPr>
         <w:t>deploy.yaml</w:t>
       </w:r>
       <w:r>
@@ -1369,7 +1404,7 @@
         </w:numPr>
       </w:pPr>
       <w:r>
-        <w:t xml:space="preserve">Navigate to the directory </w:t>
+        <w:t>Navigate to the directory</w:t>
       </w:r>
       <w:r>
         <w:t xml:space="preserve"> </w:t>
@@ -1546,10 +1581,7 @@
         <w:t xml:space="preserve"> -n </w:t>
       </w:r>
       <w:r>
-        <w:t>[YOUR RESOURCE PREFIX]-</w:t>
-      </w:r>
-      <w:r>
-        <w:t>backend</w:t>
+        <w:t>[YOUR RESOURCE PREFIX]-backend</w:t>
       </w:r>
       <w:r>
         <w:t xml:space="preserve"> --yaml </w:t>
@@ -1581,7 +1613,6 @@
         <w:pStyle w:val="Heading3"/>
       </w:pPr>
       <w:r>
-        <w:lastRenderedPageBreak/>
         <w:t xml:space="preserve">Activity 5: Browsing your </w:t>
       </w:r>
       <w:r>
@@ -1803,6 +1834,7 @@
         <w:rPr>
           <w:noProof/>
         </w:rPr>
+        <w:lastRenderedPageBreak/>
         <w:drawing>
           <wp:anchor distT="0" distB="0" distL="114300" distR="114300" simplePos="0" relativeHeight="251664384" behindDoc="0" locked="0" layoutInCell="1" allowOverlap="1" wp14:anchorId="0760E084" wp14:editId="29006A7E">
             <wp:simplePos x="0" y="0"/>
@@ -1869,7 +1901,6 @@
         </w:numPr>
       </w:pPr>
       <w:r>
-        <w:lastRenderedPageBreak/>
         <w:t>In your Web Browser, navigate to the URL for the frontend and select “Publish 100 Messages”</w:t>
       </w:r>
       <w:r>
@@ -2048,7 +2079,13 @@
         </w:numPr>
       </w:pPr>
       <w:r>
-        <w:t xml:space="preserve">In the left side of the Query Builder window, open up the </w:t>
+        <w:t xml:space="preserve">In the left side of the Query Builder window, </w:t>
+      </w:r>
+      <w:r>
+        <w:t>open</w:t>
+      </w:r>
+      <w:r>
+        <w:t xml:space="preserve"> the </w:t>
       </w:r>
       <w:r>
         <w:rPr>
@@ -2086,6 +2123,7 @@
         <w:ind w:left="1440"/>
       </w:pPr>
       <w:r>
+        <w:lastRenderedPageBreak/>
         <w:t>ContainerAppConsoleLogs_CL |</w:t>
       </w:r>
     </w:p>
@@ -2129,7 +2167,6 @@
         <w:rPr>
           <w:noProof/>
         </w:rPr>
-        <w:lastRenderedPageBreak/>
         <w:drawing>
           <wp:inline distT="0" distB="0" distL="0" distR="0" wp14:anchorId="50E0265B" wp14:editId="1A763D45">
             <wp:extent cx="5775960" cy="3628487"/>

</xml_diff>

<commit_message>
Exercise Document Updates - Log Analytics
</commit_message>
<xml_diff>
--- a/Exploring Azure Container Apps.docx
+++ b/Exploring Azure Container Apps.docx
@@ -134,11 +134,33 @@
         <w:t xml:space="preserve">at: </w:t>
       </w:r>
       <w:hyperlink r:id="rId8" w:history="1">
+        <w:proofErr w:type="spellStart"/>
         <w:r>
           <w:rPr>
             <w:rStyle w:val="Hyperlink"/>
           </w:rPr>
-          <w:t>johnnyruz/ContainerAppsDemo (github.com)</w:t>
+          <w:t>johnnyruz</w:t>
+        </w:r>
+        <w:proofErr w:type="spellEnd"/>
+        <w:r>
+          <w:rPr>
+            <w:rStyle w:val="Hyperlink"/>
+          </w:rPr>
+          <w:t>/</w:t>
+        </w:r>
+        <w:proofErr w:type="spellStart"/>
+        <w:r>
+          <w:rPr>
+            <w:rStyle w:val="Hyperlink"/>
+          </w:rPr>
+          <w:t>ContainerAppsDemo</w:t>
+        </w:r>
+        <w:proofErr w:type="spellEnd"/>
+        <w:r>
+          <w:rPr>
+            <w:rStyle w:val="Hyperlink"/>
+          </w:rPr>
+          <w:t xml:space="preserve"> (github.com)</w:t>
         </w:r>
       </w:hyperlink>
     </w:p>
@@ -798,7 +820,15 @@
         </w:numPr>
       </w:pPr>
       <w:r>
-        <w:t>Select the RootManageSharedAccessKey policy</w:t>
+        <w:t xml:space="preserve">Select the </w:t>
+      </w:r>
+      <w:proofErr w:type="spellStart"/>
+      <w:r>
+        <w:t>RootManageSharedAccessKey</w:t>
+      </w:r>
+      <w:proofErr w:type="spellEnd"/>
+      <w:r>
+        <w:t xml:space="preserve"> policy</w:t>
       </w:r>
     </w:p>
     <w:p>
@@ -890,6 +920,7 @@
       <w:r>
         <w:t xml:space="preserve">Create a new topic named: </w:t>
       </w:r>
+      <w:proofErr w:type="spellStart"/>
       <w:r>
         <w:rPr>
           <w:b/>
@@ -897,6 +928,7 @@
         </w:rPr>
         <w:t>messagepublishtopic</w:t>
       </w:r>
+      <w:proofErr w:type="spellEnd"/>
       <w:r>
         <w:rPr>
           <w:b/>
@@ -948,6 +980,7 @@
       <w:r>
         <w:t xml:space="preserve">Create a second topic name: </w:t>
       </w:r>
+      <w:proofErr w:type="spellStart"/>
       <w:r>
         <w:rPr>
           <w:b/>
@@ -955,6 +988,7 @@
         </w:rPr>
         <w:t>messageresponsetopic</w:t>
       </w:r>
+      <w:proofErr w:type="spellEnd"/>
       <w:r>
         <w:t xml:space="preserve"> (this name is </w:t>
       </w:r>
@@ -1021,6 +1055,7 @@
       <w:r>
         <w:t xml:space="preserve">In the Root of that directory, there is a folder called </w:t>
       </w:r>
+      <w:proofErr w:type="spellStart"/>
       <w:r>
         <w:rPr>
           <w:b/>
@@ -1028,6 +1063,7 @@
         </w:rPr>
         <w:t>DeployDependencies</w:t>
       </w:r>
+      <w:proofErr w:type="spellEnd"/>
       <w:r>
         <w:t>, navigate to this folder using your console</w:t>
       </w:r>
@@ -1043,12 +1079,21 @@
       <w:r>
         <w:t xml:space="preserve">Run the command </w:t>
       </w:r>
-      <w:r>
-        <w:rPr>
-          <w:b/>
-          <w:bCs/>
-        </w:rPr>
-        <w:t>az login</w:t>
+      <w:proofErr w:type="spellStart"/>
+      <w:r>
+        <w:rPr>
+          <w:b/>
+          <w:bCs/>
+        </w:rPr>
+        <w:t>az</w:t>
+      </w:r>
+      <w:proofErr w:type="spellEnd"/>
+      <w:r>
+        <w:rPr>
+          <w:b/>
+          <w:bCs/>
+        </w:rPr>
+        <w:t xml:space="preserve"> login</w:t>
       </w:r>
     </w:p>
     <w:p>
@@ -1074,22 +1119,40 @@
       <w:r>
         <w:t xml:space="preserve">Run the command </w:t>
       </w:r>
-      <w:r>
-        <w:rPr>
-          <w:b/>
-          <w:bCs/>
-        </w:rPr>
-        <w:t>az account show</w:t>
+      <w:proofErr w:type="spellStart"/>
+      <w:r>
+        <w:rPr>
+          <w:b/>
+          <w:bCs/>
+        </w:rPr>
+        <w:t>az</w:t>
+      </w:r>
+      <w:proofErr w:type="spellEnd"/>
+      <w:r>
+        <w:rPr>
+          <w:b/>
+          <w:bCs/>
+        </w:rPr>
+        <w:t xml:space="preserve"> account show</w:t>
       </w:r>
       <w:r>
         <w:t xml:space="preserve"> to validate you’re on the current subscription. If you need to change your selected subscription, you can run the command </w:t>
       </w:r>
-      <w:r>
-        <w:rPr>
-          <w:b/>
-          <w:bCs/>
-        </w:rPr>
-        <w:t>az account set --subscription “[Subscription Name]”</w:t>
+      <w:proofErr w:type="spellStart"/>
+      <w:r>
+        <w:rPr>
+          <w:b/>
+          <w:bCs/>
+        </w:rPr>
+        <w:t>az</w:t>
+      </w:r>
+      <w:proofErr w:type="spellEnd"/>
+      <w:r>
+        <w:rPr>
+          <w:b/>
+          <w:bCs/>
+        </w:rPr>
+        <w:t xml:space="preserve"> account set --subscription “[Subscription Name]”</w:t>
       </w:r>
     </w:p>
     <w:p>
@@ -1155,8 +1218,17 @@
         <w:t xml:space="preserve"> </w:t>
       </w:r>
       <w:r>
-        <w:t xml:space="preserve">short, all lower-case string that will prefix your resources. (i.e. </w:t>
-      </w:r>
+        <w:t>short, all lower-case string that will prefix your resources. (</w:t>
+      </w:r>
+      <w:proofErr w:type="gramStart"/>
+      <w:r>
+        <w:t>i.e.</w:t>
+      </w:r>
+      <w:proofErr w:type="gramEnd"/>
+      <w:r>
+        <w:t xml:space="preserve"> </w:t>
+      </w:r>
+      <w:proofErr w:type="spellStart"/>
       <w:r>
         <w:rPr>
           <w:b/>
@@ -1164,6 +1236,7 @@
         </w:rPr>
         <w:t>containerappdemo</w:t>
       </w:r>
+      <w:proofErr w:type="spellEnd"/>
       <w:r>
         <w:t>)</w:t>
       </w:r>
@@ -1187,14 +1260,46 @@
           <w:b/>
           <w:bCs/>
         </w:rPr>
-        <w:t xml:space="preserve">Set-ExecutionPolicy </w:t>
-      </w:r>
-      <w:r>
-        <w:rPr>
-          <w:b/>
-          <w:bCs/>
-        </w:rPr>
-        <w:t xml:space="preserve">-ExecutionPolicy </w:t>
+        <w:t>Set-</w:t>
+      </w:r>
+      <w:proofErr w:type="spellStart"/>
+      <w:r>
+        <w:rPr>
+          <w:b/>
+          <w:bCs/>
+        </w:rPr>
+        <w:t>ExecutionPolicy</w:t>
+      </w:r>
+      <w:proofErr w:type="spellEnd"/>
+      <w:r>
+        <w:rPr>
+          <w:b/>
+          <w:bCs/>
+        </w:rPr>
+        <w:t xml:space="preserve"> </w:t>
+      </w:r>
+      <w:r>
+        <w:rPr>
+          <w:b/>
+          <w:bCs/>
+        </w:rPr>
+        <w:t>-</w:t>
+      </w:r>
+      <w:proofErr w:type="spellStart"/>
+      <w:r>
+        <w:rPr>
+          <w:b/>
+          <w:bCs/>
+        </w:rPr>
+        <w:t>ExecutionPolicy</w:t>
+      </w:r>
+      <w:proofErr w:type="spellEnd"/>
+      <w:r>
+        <w:rPr>
+          <w:b/>
+          <w:bCs/>
+        </w:rPr>
+        <w:t xml:space="preserve"> </w:t>
       </w:r>
       <w:r>
         <w:rPr>
@@ -1306,7 +1411,39 @@
           <w:b/>
           <w:bCs/>
         </w:rPr>
-        <w:t>\ContainerAppsDemo\FrontendWebMVC\Deployment</w:t>
+        <w:t>\</w:t>
+      </w:r>
+      <w:proofErr w:type="spellStart"/>
+      <w:r>
+        <w:rPr>
+          <w:b/>
+          <w:bCs/>
+        </w:rPr>
+        <w:t>ContainerAppsDemo</w:t>
+      </w:r>
+      <w:proofErr w:type="spellEnd"/>
+      <w:r>
+        <w:rPr>
+          <w:b/>
+          <w:bCs/>
+        </w:rPr>
+        <w:t>\</w:t>
+      </w:r>
+      <w:proofErr w:type="spellStart"/>
+      <w:r>
+        <w:rPr>
+          <w:b/>
+          <w:bCs/>
+        </w:rPr>
+        <w:t>FrontendWebMVC</w:t>
+      </w:r>
+      <w:proofErr w:type="spellEnd"/>
+      <w:r>
+        <w:rPr>
+          <w:b/>
+          <w:bCs/>
+        </w:rPr>
+        <w:t>\Deployment</w:t>
       </w:r>
     </w:p>
     <w:p>
@@ -1320,6 +1457,8 @@
       <w:r>
         <w:t xml:space="preserve">Open the file </w:t>
       </w:r>
+      <w:proofErr w:type="spellStart"/>
+      <w:proofErr w:type="gramStart"/>
       <w:r>
         <w:rPr>
           <w:b/>
@@ -1327,6 +1466,8 @@
         </w:rPr>
         <w:t>deploy.yaml</w:t>
       </w:r>
+      <w:proofErr w:type="spellEnd"/>
+      <w:proofErr w:type="gramEnd"/>
       <w:r>
         <w:t xml:space="preserve"> in your preferred text editor</w:t>
       </w:r>
@@ -1414,7 +1555,39 @@
           <w:b/>
           <w:bCs/>
         </w:rPr>
-        <w:t>\ContainerAppsDemo\BackendProcessor\Deployment</w:t>
+        <w:t>\</w:t>
+      </w:r>
+      <w:proofErr w:type="spellStart"/>
+      <w:r>
+        <w:rPr>
+          <w:b/>
+          <w:bCs/>
+        </w:rPr>
+        <w:t>ContainerAppsDemo</w:t>
+      </w:r>
+      <w:proofErr w:type="spellEnd"/>
+      <w:r>
+        <w:rPr>
+          <w:b/>
+          <w:bCs/>
+        </w:rPr>
+        <w:t>\</w:t>
+      </w:r>
+      <w:proofErr w:type="spellStart"/>
+      <w:r>
+        <w:rPr>
+          <w:b/>
+          <w:bCs/>
+        </w:rPr>
+        <w:t>BackendProcessor</w:t>
+      </w:r>
+      <w:proofErr w:type="spellEnd"/>
+      <w:r>
+        <w:rPr>
+          <w:b/>
+          <w:bCs/>
+        </w:rPr>
+        <w:t>\Deployment</w:t>
       </w:r>
     </w:p>
     <w:p>
@@ -1428,6 +1601,8 @@
       <w:r>
         <w:t xml:space="preserve">Open the file </w:t>
       </w:r>
+      <w:proofErr w:type="spellStart"/>
+      <w:proofErr w:type="gramStart"/>
       <w:r>
         <w:rPr>
           <w:b/>
@@ -1435,6 +1610,8 @@
         </w:rPr>
         <w:t>deploy.yaml</w:t>
       </w:r>
+      <w:proofErr w:type="spellEnd"/>
+      <w:proofErr w:type="gramEnd"/>
       <w:r>
         <w:t xml:space="preserve"> in your preferred text editor</w:t>
       </w:r>
@@ -1510,6 +1687,7 @@
       <w:r>
         <w:t xml:space="preserve">ot of the source code files (directory should be named </w:t>
       </w:r>
+      <w:proofErr w:type="spellStart"/>
       <w:r>
         <w:rPr>
           <w:b/>
@@ -1517,6 +1695,7 @@
         </w:rPr>
         <w:t>ContainerAppsDemo</w:t>
       </w:r>
+      <w:proofErr w:type="spellEnd"/>
       <w:r>
         <w:t>)</w:t>
       </w:r>
@@ -1547,8 +1726,21 @@
           <w:numId w:val="5"/>
         </w:numPr>
       </w:pPr>
-      <w:r>
-        <w:t xml:space="preserve">az containerapp create -g </w:t>
+      <w:proofErr w:type="spellStart"/>
+      <w:r>
+        <w:t>az</w:t>
+      </w:r>
+      <w:proofErr w:type="spellEnd"/>
+      <w:r>
+        <w:t xml:space="preserve"> </w:t>
+      </w:r>
+      <w:proofErr w:type="spellStart"/>
+      <w:r>
+        <w:t>containerapp</w:t>
+      </w:r>
+      <w:proofErr w:type="spellEnd"/>
+      <w:r>
+        <w:t xml:space="preserve"> create -g </w:t>
       </w:r>
       <w:r>
         <w:t>[YOUR RESOURCE GROUP NAME]</w:t>
@@ -1560,8 +1752,29 @@
         <w:t>[YOUR RESOURCE PREFIX]-</w:t>
       </w:r>
       <w:r>
-        <w:t>frontend --yaml FrontendWebMVC/Deployment/deploy.yaml</w:t>
-      </w:r>
+        <w:t>frontend --</w:t>
+      </w:r>
+      <w:proofErr w:type="spellStart"/>
+      <w:r>
+        <w:t>yaml</w:t>
+      </w:r>
+      <w:proofErr w:type="spellEnd"/>
+      <w:r>
+        <w:t xml:space="preserve"> </w:t>
+      </w:r>
+      <w:proofErr w:type="spellStart"/>
+      <w:r>
+        <w:t>FrontendWebMVC</w:t>
+      </w:r>
+      <w:proofErr w:type="spellEnd"/>
+      <w:r>
+        <w:t>/Deployment/</w:t>
+      </w:r>
+      <w:proofErr w:type="spellStart"/>
+      <w:r>
+        <w:t>deploy.yaml</w:t>
+      </w:r>
+      <w:proofErr w:type="spellEnd"/>
     </w:p>
     <w:p>
       <w:pPr>
@@ -1571,8 +1784,21 @@
           <w:numId w:val="5"/>
         </w:numPr>
       </w:pPr>
-      <w:r>
-        <w:t xml:space="preserve">az containerapp create -g </w:t>
+      <w:proofErr w:type="spellStart"/>
+      <w:r>
+        <w:t>az</w:t>
+      </w:r>
+      <w:proofErr w:type="spellEnd"/>
+      <w:r>
+        <w:t xml:space="preserve"> </w:t>
+      </w:r>
+      <w:proofErr w:type="spellStart"/>
+      <w:r>
+        <w:t>containerapp</w:t>
+      </w:r>
+      <w:proofErr w:type="spellEnd"/>
+      <w:r>
+        <w:t xml:space="preserve"> create -g </w:t>
       </w:r>
       <w:r>
         <w:t>[YOUR RESOURCE GROUP NAME]</w:t>
@@ -1584,14 +1810,29 @@
         <w:t>[YOUR RESOURCE PREFIX]-backend</w:t>
       </w:r>
       <w:r>
-        <w:t xml:space="preserve"> --yaml </w:t>
-      </w:r>
+        <w:t xml:space="preserve"> --</w:t>
+      </w:r>
+      <w:proofErr w:type="spellStart"/>
+      <w:r>
+        <w:t>yaml</w:t>
+      </w:r>
+      <w:proofErr w:type="spellEnd"/>
+      <w:r>
+        <w:t xml:space="preserve"> </w:t>
+      </w:r>
+      <w:proofErr w:type="spellStart"/>
       <w:r>
         <w:t>BackendProcessor</w:t>
       </w:r>
-      <w:r>
-        <w:t>/Deployment/deploy.yaml</w:t>
-      </w:r>
+      <w:proofErr w:type="spellEnd"/>
+      <w:r>
+        <w:t>/Deployment/</w:t>
+      </w:r>
+      <w:proofErr w:type="spellStart"/>
+      <w:r>
+        <w:t>deploy.yaml</w:t>
+      </w:r>
+      <w:proofErr w:type="spellEnd"/>
     </w:p>
     <w:p>
       <w:pPr>
@@ -2097,6 +2338,7 @@
       <w:r>
         <w:t xml:space="preserve">section and notice a custom log section has been created for </w:t>
       </w:r>
+      <w:proofErr w:type="spellStart"/>
       <w:r>
         <w:rPr>
           <w:b/>
@@ -2104,6 +2346,7 @@
         </w:rPr>
         <w:t>ContainerAppConsoleLogs_CL</w:t>
       </w:r>
+      <w:proofErr w:type="spellEnd"/>
     </w:p>
     <w:p>
       <w:pPr>
@@ -2122,9 +2365,14 @@
         <w:pStyle w:val="NoSpacing"/>
         <w:ind w:left="1440"/>
       </w:pPr>
+      <w:proofErr w:type="spellStart"/>
       <w:r>
         <w:lastRenderedPageBreak/>
-        <w:t>ContainerAppConsoleLogs_CL |</w:t>
+        <w:t>ContainerAppConsoleLogs_CL</w:t>
+      </w:r>
+      <w:proofErr w:type="spellEnd"/>
+      <w:r>
+        <w:t xml:space="preserve"> |</w:t>
       </w:r>
     </w:p>
     <w:p>
@@ -2133,7 +2381,15 @@
         <w:ind w:left="1440"/>
       </w:pPr>
       <w:r>
-        <w:t>where TimeGenerated &gt; ago(10m) |</w:t>
+        <w:t xml:space="preserve">where </w:t>
+      </w:r>
+      <w:proofErr w:type="spellStart"/>
+      <w:r>
+        <w:t>TimeGenerated</w:t>
+      </w:r>
+      <w:proofErr w:type="spellEnd"/>
+      <w:r>
+        <w:t xml:space="preserve"> &gt; ago(10m) |</w:t>
       </w:r>
     </w:p>
     <w:p>
@@ -2142,7 +2398,15 @@
         <w:ind w:left="1440"/>
       </w:pPr>
       <w:r>
-        <w:t>order by TimeGenerated desc</w:t>
+        <w:t xml:space="preserve">order by </w:t>
+      </w:r>
+      <w:proofErr w:type="spellStart"/>
+      <w:r>
+        <w:t>TimeGenerated</w:t>
+      </w:r>
+      <w:proofErr w:type="spellEnd"/>
+      <w:r>
+        <w:t xml:space="preserve"> desc</w:t>
       </w:r>
     </w:p>
     <w:p>
@@ -2168,7 +2432,7 @@
           <w:noProof/>
         </w:rPr>
         <w:drawing>
-          <wp:inline distT="0" distB="0" distL="0" distR="0" wp14:anchorId="50E0265B" wp14:editId="1A763D45">
+          <wp:inline distT="0" distB="0" distL="0" distR="0" wp14:anchorId="50E0265B" wp14:editId="02561A1F">
             <wp:extent cx="5775960" cy="3628487"/>
             <wp:effectExtent l="0" t="0" r="0" b="0"/>
             <wp:docPr id="12" name="Picture 12" descr="Graphical user interface, text, application, email&#10;&#10;Description automatically generated"/>
@@ -2232,6 +2496,70 @@
         </w:numPr>
       </w:pPr>
       <w:r>
+        <w:rPr>
+          <w:noProof/>
+        </w:rPr>
+        <w:drawing>
+          <wp:anchor distT="0" distB="0" distL="114300" distR="114300" simplePos="0" relativeHeight="251665408" behindDoc="0" locked="0" layoutInCell="1" allowOverlap="1" wp14:anchorId="2B48FD9C" wp14:editId="3E550488">
+            <wp:simplePos x="0" y="0"/>
+            <wp:positionH relativeFrom="column">
+              <wp:posOffset>4806022</wp:posOffset>
+            </wp:positionH>
+            <wp:positionV relativeFrom="paragraph">
+              <wp:posOffset>56320</wp:posOffset>
+            </wp:positionV>
+            <wp:extent cx="1629410" cy="1230630"/>
+            <wp:effectExtent l="0" t="0" r="8890" b="7620"/>
+            <wp:wrapSquare wrapText="bothSides"/>
+            <wp:docPr id="13" name="Picture 13" descr="Graphical user interface, text, application&#10;&#10;Description automatically generated"/>
+            <wp:cNvGraphicFramePr>
+              <a:graphicFrameLocks xmlns:a="http://schemas.openxmlformats.org/drawingml/2006/main" noChangeAspect="1"/>
+            </wp:cNvGraphicFramePr>
+            <a:graphic xmlns:a="http://schemas.openxmlformats.org/drawingml/2006/main">
+              <a:graphicData uri="http://schemas.openxmlformats.org/drawingml/2006/picture">
+                <pic:pic xmlns:pic="http://schemas.openxmlformats.org/drawingml/2006/picture">
+                  <pic:nvPicPr>
+                    <pic:cNvPr id="13" name="Picture 13" descr="Graphical user interface, text, application&#10;&#10;Description automatically generated"/>
+                    <pic:cNvPicPr/>
+                  </pic:nvPicPr>
+                  <pic:blipFill rotWithShape="1">
+                    <a:blip r:embed="rId22" cstate="print">
+                      <a:extLst>
+                        <a:ext uri="{28A0092B-C50C-407E-A947-70E740481C1C}">
+                          <a14:useLocalDpi xmlns:a14="http://schemas.microsoft.com/office/drawing/2010/main" val="0"/>
+                        </a:ext>
+                      </a:extLst>
+                    </a:blip>
+                    <a:srcRect b="65575"/>
+                    <a:stretch/>
+                  </pic:blipFill>
+                  <pic:spPr bwMode="auto">
+                    <a:xfrm>
+                      <a:off x="0" y="0"/>
+                      <a:ext cx="1629410" cy="1230630"/>
+                    </a:xfrm>
+                    <a:prstGeom prst="rect">
+                      <a:avLst/>
+                    </a:prstGeom>
+                    <a:ln>
+                      <a:noFill/>
+                    </a:ln>
+                    <a:extLst>
+                      <a:ext uri="{53640926-AAD7-44D8-BBD7-CCE9431645EC}">
+                        <a14:shadowObscured xmlns:a14="http://schemas.microsoft.com/office/drawing/2010/main"/>
+                      </a:ext>
+                    </a:extLst>
+                  </pic:spPr>
+                </pic:pic>
+              </a:graphicData>
+            </a:graphic>
+            <wp14:sizeRelV relativeFrom="margin">
+              <wp14:pctHeight>0</wp14:pctHeight>
+            </wp14:sizeRelV>
+          </wp:anchor>
+        </w:drawing>
+      </w:r>
+      <w:r>
         <w:t>Advanced usage of App Insights is beyond the scope of this course, but using tools you can observe the message flows, actions, and telemetry captured from the application.</w:t>
       </w:r>
     </w:p>
@@ -2265,6 +2593,134 @@
         </w:numPr>
       </w:pPr>
       <w:r>
+        <w:t>Select the Log Analytics Workspace you created as part of the deployment.</w:t>
+      </w:r>
+    </w:p>
+    <w:p>
+      <w:pPr>
+        <w:pStyle w:val="ListParagraph"/>
+        <w:numPr>
+          <w:ilvl w:val="0"/>
+          <w:numId w:val="13"/>
+        </w:numPr>
+      </w:pPr>
+      <w:r>
+        <w:rPr>
+          <w:noProof/>
+        </w:rPr>
+        <w:drawing>
+          <wp:anchor distT="0" distB="0" distL="114300" distR="114300" simplePos="0" relativeHeight="251667456" behindDoc="0" locked="0" layoutInCell="1" allowOverlap="1" wp14:anchorId="43E7A655" wp14:editId="09A6E466">
+            <wp:simplePos x="0" y="0"/>
+            <wp:positionH relativeFrom="column">
+              <wp:posOffset>4804410</wp:posOffset>
+            </wp:positionH>
+            <wp:positionV relativeFrom="paragraph">
+              <wp:posOffset>6057</wp:posOffset>
+            </wp:positionV>
+            <wp:extent cx="1629410" cy="1347470"/>
+            <wp:effectExtent l="0" t="0" r="8890" b="0"/>
+            <wp:wrapSquare wrapText="bothSides"/>
+            <wp:docPr id="14" name="Picture 14" descr="Graphical user interface, text, application&#10;&#10;Description automatically generated"/>
+            <wp:cNvGraphicFramePr>
+              <a:graphicFrameLocks xmlns:a="http://schemas.openxmlformats.org/drawingml/2006/main" noChangeAspect="1"/>
+            </wp:cNvGraphicFramePr>
+            <a:graphic xmlns:a="http://schemas.openxmlformats.org/drawingml/2006/main">
+              <a:graphicData uri="http://schemas.openxmlformats.org/drawingml/2006/picture">
+                <pic:pic xmlns:pic="http://schemas.openxmlformats.org/drawingml/2006/picture">
+                  <pic:nvPicPr>
+                    <pic:cNvPr id="13" name="Picture 13" descr="Graphical user interface, text, application&#10;&#10;Description automatically generated"/>
+                    <pic:cNvPicPr/>
+                  </pic:nvPicPr>
+                  <pic:blipFill rotWithShape="1">
+                    <a:blip r:embed="rId22" cstate="print">
+                      <a:extLst>
+                        <a:ext uri="{28A0092B-C50C-407E-A947-70E740481C1C}">
+                          <a14:useLocalDpi xmlns:a14="http://schemas.microsoft.com/office/drawing/2010/main" val="0"/>
+                        </a:ext>
+                      </a:extLst>
+                    </a:blip>
+                    <a:srcRect t="64115" b="-1824"/>
+                    <a:stretch/>
+                  </pic:blipFill>
+                  <pic:spPr bwMode="auto">
+                    <a:xfrm>
+                      <a:off x="0" y="0"/>
+                      <a:ext cx="1629410" cy="1347470"/>
+                    </a:xfrm>
+                    <a:prstGeom prst="rect">
+                      <a:avLst/>
+                    </a:prstGeom>
+                    <a:ln>
+                      <a:noFill/>
+                    </a:ln>
+                    <a:extLst>
+                      <a:ext uri="{53640926-AAD7-44D8-BBD7-CCE9431645EC}">
+                        <a14:shadowObscured xmlns:a14="http://schemas.microsoft.com/office/drawing/2010/main"/>
+                      </a:ext>
+                    </a:extLst>
+                  </pic:spPr>
+                </pic:pic>
+              </a:graphicData>
+            </a:graphic>
+            <wp14:sizeRelV relativeFrom="margin">
+              <wp14:pctHeight>0</wp14:pctHeight>
+            </wp14:sizeRelV>
+          </wp:anchor>
+        </w:drawing>
+      </w:r>
+      <w:r>
+        <w:t xml:space="preserve">Click Delete, </w:t>
+      </w:r>
+      <w:proofErr w:type="gramStart"/>
+      <w:r>
+        <w:t>Select</w:t>
+      </w:r>
+      <w:proofErr w:type="gramEnd"/>
+      <w:r>
+        <w:t xml:space="preserve"> “Delete the workspace permanently”, enter the workspace name, and click delete.</w:t>
+      </w:r>
+    </w:p>
+    <w:p>
+      <w:pPr>
+        <w:pStyle w:val="ListParagraph"/>
+        <w:rPr>
+          <w:b/>
+          <w:bCs/>
+          <w:sz w:val="18"/>
+          <w:szCs w:val="18"/>
+        </w:rPr>
+      </w:pPr>
+      <w:r>
+        <w:rPr>
+          <w:b/>
+          <w:bCs/>
+          <w:sz w:val="18"/>
+          <w:szCs w:val="18"/>
+        </w:rPr>
+        <w:t>NOTE: if you just delete the resource group, the Log Analytics Workspace will go into a soft-delete state for 14 days before being permanently deleted.</w:t>
+      </w:r>
+    </w:p>
+    <w:p>
+      <w:pPr>
+        <w:pStyle w:val="ListParagraph"/>
+        <w:numPr>
+          <w:ilvl w:val="0"/>
+          <w:numId w:val="13"/>
+        </w:numPr>
+      </w:pPr>
+      <w:r>
+        <w:t>Go back to select your Resource Group</w:t>
+      </w:r>
+    </w:p>
+    <w:p>
+      <w:pPr>
+        <w:pStyle w:val="ListParagraph"/>
+        <w:numPr>
+          <w:ilvl w:val="0"/>
+          <w:numId w:val="13"/>
+        </w:numPr>
+      </w:pPr>
+      <w:r>
         <w:t>Click on the button Delete Resource Group</w:t>
       </w:r>
     </w:p>
@@ -2288,7 +2744,7 @@
       </w:r>
     </w:p>
     <w:sectPr>
-      <w:headerReference w:type="default" r:id="rId22"/>
+      <w:headerReference w:type="default" r:id="rId23"/>
       <w:pgSz w:w="12240" w:h="15840"/>
       <w:pgMar w:top="1440" w:right="1440" w:bottom="1440" w:left="1440" w:header="720" w:footer="720" w:gutter="0"/>
       <w:cols w:space="720"/>

</xml_diff>

<commit_message>
More updates Sept 2022
</commit_message>
<xml_diff>
--- a/Exploring Azure Container Apps.docx
+++ b/Exploring Azure Container Apps.docx
@@ -1,6 +1,6 @@
 
 <file path=word/document.xml><?xml version="1.0" encoding="utf-8"?>
-<w:document xmlns:wpc="http://schemas.microsoft.com/office/word/2010/wordprocessingCanvas" xmlns:cx="http://schemas.microsoft.com/office/drawing/2014/chartex" xmlns:cx1="http://schemas.microsoft.com/office/drawing/2015/9/8/chartex" xmlns:cx2="http://schemas.microsoft.com/office/drawing/2015/10/21/chartex" xmlns:cx3="http://schemas.microsoft.com/office/drawing/2016/5/9/chartex" xmlns:cx4="http://schemas.microsoft.com/office/drawing/2016/5/10/chartex" xmlns:cx5="http://schemas.microsoft.com/office/drawing/2016/5/11/chartex" xmlns:cx6="http://schemas.microsoft.com/office/drawing/2016/5/12/chartex" xmlns:cx7="http://schemas.microsoft.com/office/drawing/2016/5/13/chartex" xmlns:cx8="http://schemas.microsoft.com/office/drawing/2016/5/14/chartex" xmlns:mc="http://schemas.openxmlformats.org/markup-compatibility/2006" xmlns:aink="http://schemas.microsoft.com/office/drawing/2016/ink" xmlns:am3d="http://schemas.microsoft.com/office/drawing/2017/model3d" xmlns:o="urn:schemas-microsoft-com:office:office" xmlns:r="http://schemas.openxmlformats.org/officeDocument/2006/relationships" xmlns:m="http://schemas.openxmlformats.org/officeDocument/2006/math" xmlns:v="urn:schemas-microsoft-com:vml" xmlns:wp14="http://schemas.microsoft.com/office/word/2010/wordprocessingDrawing" xmlns:wp="http://schemas.openxmlformats.org/drawingml/2006/wordprocessingDrawing" xmlns:w10="urn:schemas-microsoft-com:office:word" xmlns:w="http://schemas.openxmlformats.org/wordprocessingml/2006/main" xmlns:w14="http://schemas.microsoft.com/office/word/2010/wordml" xmlns:w15="http://schemas.microsoft.com/office/word/2012/wordml" xmlns:w16cex="http://schemas.microsoft.com/office/word/2018/wordml/cex" xmlns:w16cid="http://schemas.microsoft.com/office/word/2016/wordml/cid" xmlns:w16="http://schemas.microsoft.com/office/word/2018/wordml" xmlns:w16sdtdh="http://schemas.microsoft.com/office/word/2020/wordml/sdtdatahash" xmlns:w16se="http://schemas.microsoft.com/office/word/2015/wordml/symex" xmlns:wpg="http://schemas.microsoft.com/office/word/2010/wordprocessingGroup" xmlns:wpi="http://schemas.microsoft.com/office/word/2010/wordprocessingInk" xmlns:wne="http://schemas.microsoft.com/office/word/2006/wordml" xmlns:wps="http://schemas.microsoft.com/office/word/2010/wordprocessingShape" mc:Ignorable="w14 w15 w16se w16cid w16 w16cex w16sdtdh wp14">
+<w:document xmlns:wpc="http://schemas.microsoft.com/office/word/2010/wordprocessingCanvas" xmlns:cx="http://schemas.microsoft.com/office/drawing/2014/chartex" xmlns:cx1="http://schemas.microsoft.com/office/drawing/2015/9/8/chartex" xmlns:cx2="http://schemas.microsoft.com/office/drawing/2015/10/21/chartex" xmlns:cx3="http://schemas.microsoft.com/office/drawing/2016/5/9/chartex" xmlns:cx4="http://schemas.microsoft.com/office/drawing/2016/5/10/chartex" xmlns:cx5="http://schemas.microsoft.com/office/drawing/2016/5/11/chartex" xmlns:cx6="http://schemas.microsoft.com/office/drawing/2016/5/12/chartex" xmlns:cx7="http://schemas.microsoft.com/office/drawing/2016/5/13/chartex" xmlns:cx8="http://schemas.microsoft.com/office/drawing/2016/5/14/chartex" xmlns:mc="http://schemas.openxmlformats.org/markup-compatibility/2006" xmlns:aink="http://schemas.microsoft.com/office/drawing/2016/ink" xmlns:am3d="http://schemas.microsoft.com/office/drawing/2017/model3d" xmlns:o="urn:schemas-microsoft-com:office:office" xmlns:oel="http://schemas.microsoft.com/office/2019/extlst" xmlns:r="http://schemas.openxmlformats.org/officeDocument/2006/relationships" xmlns:m="http://schemas.openxmlformats.org/officeDocument/2006/math" xmlns:v="urn:schemas-microsoft-com:vml" xmlns:wp14="http://schemas.microsoft.com/office/word/2010/wordprocessingDrawing" xmlns:wp="http://schemas.openxmlformats.org/drawingml/2006/wordprocessingDrawing" xmlns:w10="urn:schemas-microsoft-com:office:word" xmlns:w="http://schemas.openxmlformats.org/wordprocessingml/2006/main" xmlns:w14="http://schemas.microsoft.com/office/word/2010/wordml" xmlns:w15="http://schemas.microsoft.com/office/word/2012/wordml" xmlns:w16cex="http://schemas.microsoft.com/office/word/2018/wordml/cex" xmlns:w16cid="http://schemas.microsoft.com/office/word/2016/wordml/cid" xmlns:w16="http://schemas.microsoft.com/office/word/2018/wordml" xmlns:w16sdtdh="http://schemas.microsoft.com/office/word/2020/wordml/sdtdatahash" xmlns:w16se="http://schemas.microsoft.com/office/word/2015/wordml/symex" xmlns:wpg="http://schemas.microsoft.com/office/word/2010/wordprocessingGroup" xmlns:wpi="http://schemas.microsoft.com/office/word/2010/wordprocessingInk" xmlns:wne="http://schemas.microsoft.com/office/word/2006/wordml" xmlns:wps="http://schemas.microsoft.com/office/word/2010/wordprocessingShape" mc:Ignorable="w14 w15 w16se w16cid w16 w16cex w16sdtdh wp14">
   <w:body>
     <w:p>
       <w:pPr>
@@ -96,7 +96,10 @@
         <w:jc w:val="center"/>
       </w:pPr>
       <w:r>
-        <w:t>Update April 12</w:t>
+        <w:t xml:space="preserve">Update </w:t>
+      </w:r>
+      <w:r>
+        <w:t>September 16</w:t>
       </w:r>
       <w:r>
         <w:t>, 2022</w:t>
@@ -897,150 +900,66 @@
       <w:pPr>
         <w:pStyle w:val="ListParagraph"/>
         <w:numPr>
-          <w:ilvl w:val="0"/>
+          <w:ilvl w:val="1"/>
           <w:numId w:val="3"/>
         </w:numPr>
       </w:pPr>
       <w:r>
-        <w:t xml:space="preserve">Create a new topic named: </w:t>
+        <w:t>Notice there are currently no Topics created</w:t>
+      </w:r>
+      <w:r>
+        <w:t xml:space="preserve"> – this is expected</w:t>
+      </w:r>
+    </w:p>
+    <w:p/>
+    <w:p>
+      <w:pPr>
+        <w:pStyle w:val="Heading3"/>
+      </w:pPr>
+      <w:r>
+        <w:t>Activity 3: Deploy Container App Dependencies (Log Analytics, App Insights, Container App Environment)</w:t>
+      </w:r>
+      <w:r>
+        <w:t xml:space="preserve"> and Container Apps</w:t>
+      </w:r>
+    </w:p>
+    <w:p/>
+    <w:p>
+      <w:pPr>
+        <w:pStyle w:val="ListParagraph"/>
+        <w:numPr>
+          <w:ilvl w:val="0"/>
+          <w:numId w:val="4"/>
+        </w:numPr>
+      </w:pPr>
+      <w:r>
+        <w:t>Using PowerShell or Windows Terminal, navigate to the directory where you downloaded the files from GitHub</w:t>
+      </w:r>
+    </w:p>
+    <w:p>
+      <w:pPr>
+        <w:pStyle w:val="ListParagraph"/>
+        <w:numPr>
+          <w:ilvl w:val="0"/>
+          <w:numId w:val="4"/>
+        </w:numPr>
+      </w:pPr>
+      <w:r>
+        <w:t xml:space="preserve">In the Root of that directory, there is a folder called </w:t>
       </w:r>
       <w:r>
         <w:rPr>
           <w:b/>
           <w:bCs/>
         </w:rPr>
-        <w:t>messagepublishtopic</w:t>
+        <w:t>Deploy</w:t>
       </w:r>
       <w:r>
         <w:rPr>
           <w:b/>
           <w:bCs/>
         </w:rPr>
-        <w:t xml:space="preserve"> </w:t>
-      </w:r>
-      <w:r>
-        <w:t xml:space="preserve">(this name is </w:t>
-      </w:r>
-      <w:r>
-        <w:rPr>
-          <w:b/>
-          <w:bCs/>
-          <w:color w:val="FF0000"/>
-        </w:rPr>
-        <w:t>CRITICAL</w:t>
-      </w:r>
-      <w:r>
-        <w:rPr>
-          <w:color w:val="FF0000"/>
-        </w:rPr>
-        <w:t xml:space="preserve"> </w:t>
-      </w:r>
-      <w:r>
-        <w:t>to the rest of the demo)</w:t>
-      </w:r>
-    </w:p>
-    <w:p>
-      <w:pPr>
-        <w:pStyle w:val="ListParagraph"/>
-        <w:numPr>
-          <w:ilvl w:val="1"/>
-          <w:numId w:val="3"/>
-        </w:numPr>
-      </w:pPr>
-      <w:r>
-        <w:t>Select 5GB as the topic size then click Create</w:t>
-      </w:r>
-    </w:p>
-    <w:p>
-      <w:pPr>
-        <w:pStyle w:val="ListParagraph"/>
-        <w:numPr>
-          <w:ilvl w:val="0"/>
-          <w:numId w:val="3"/>
-        </w:numPr>
-      </w:pPr>
-      <w:r>
-        <w:t xml:space="preserve">Create a second topic name: </w:t>
-      </w:r>
-      <w:r>
-        <w:rPr>
-          <w:b/>
-          <w:bCs/>
-        </w:rPr>
-        <w:t>messageresponsetopic</w:t>
-      </w:r>
-      <w:r>
-        <w:t xml:space="preserve"> (this name is </w:t>
-      </w:r>
-      <w:r>
-        <w:rPr>
-          <w:b/>
-          <w:bCs/>
-          <w:color w:val="FF0000"/>
-        </w:rPr>
-        <w:t>CRITICAL</w:t>
-      </w:r>
-      <w:r>
-        <w:rPr>
-          <w:color w:val="FF0000"/>
-        </w:rPr>
-        <w:t xml:space="preserve"> </w:t>
-      </w:r>
-      <w:r>
-        <w:t>to the rest of the demo)</w:t>
-      </w:r>
-    </w:p>
-    <w:p>
-      <w:pPr>
-        <w:pStyle w:val="ListParagraph"/>
-        <w:numPr>
-          <w:ilvl w:val="1"/>
-          <w:numId w:val="3"/>
-        </w:numPr>
-      </w:pPr>
-      <w:r>
-        <w:t>Select 5GB as the topic size then click Create</w:t>
-      </w:r>
-    </w:p>
-    <w:p/>
-    <w:p>
-      <w:pPr>
-        <w:pStyle w:val="Heading3"/>
-      </w:pPr>
-      <w:r>
-        <w:t>Activity 3: Deploy Container App Dependencies (Log Analytics, App Insights, Container App Environment)</w:t>
-      </w:r>
-    </w:p>
-    <w:p/>
-    <w:p>
-      <w:pPr>
-        <w:pStyle w:val="ListParagraph"/>
-        <w:numPr>
-          <w:ilvl w:val="0"/>
-          <w:numId w:val="4"/>
-        </w:numPr>
-      </w:pPr>
-      <w:r>
-        <w:t>Using PowerShell or Windows Terminal, navigate to the directory where you downloaded the files from GitHub</w:t>
-      </w:r>
-    </w:p>
-    <w:p>
-      <w:pPr>
-        <w:pStyle w:val="ListParagraph"/>
-        <w:numPr>
-          <w:ilvl w:val="0"/>
-          <w:numId w:val="4"/>
-        </w:numPr>
-      </w:pPr>
-      <w:r>
-        <w:t xml:space="preserve">In the Root of that directory, there is a folder called </w:t>
-      </w:r>
-      <w:r>
-        <w:rPr>
-          <w:b/>
-          <w:bCs/>
-        </w:rPr>
-        <w:t>DeployDependencies</w:t>
+        <w:t>Application</w:t>
       </w:r>
       <w:r>
         <w:t>, navigate to this folder using your console</w:t>
@@ -1115,64 +1034,14 @@
         </w:numPr>
       </w:pPr>
       <w:r>
-        <w:lastRenderedPageBreak/>
-        <w:t xml:space="preserve">Find the file </w:t>
+        <w:t xml:space="preserve">Execute the Deploy Dependencies script by running </w:t>
       </w:r>
       <w:r>
         <w:rPr>
           <w:b/>
           <w:bCs/>
         </w:rPr>
-        <w:t xml:space="preserve">environment.bicep </w:t>
-      </w:r>
-      <w:r>
-        <w:t>and open this in a text editor</w:t>
-      </w:r>
-    </w:p>
-    <w:p>
-      <w:pPr>
-        <w:pStyle w:val="ListParagraph"/>
-        <w:numPr>
-          <w:ilvl w:val="0"/>
-          <w:numId w:val="4"/>
-        </w:numPr>
-      </w:pPr>
-      <w:r>
-        <w:t xml:space="preserve">Replace the value in the Secrets section for SERVICE_BUS_CONNECTION_STRING with the connection string from </w:t>
-      </w:r>
-      <w:r>
-        <w:rPr>
-          <w:u w:val="single"/>
-        </w:rPr>
-        <w:t>Activity 2</w:t>
-      </w:r>
-      <w:r>
-        <w:t xml:space="preserve"> </w:t>
-      </w:r>
-      <w:r>
-        <w:t xml:space="preserve">(surrounded by single-quotes) </w:t>
-      </w:r>
-      <w:r>
-        <w:t>and save the file</w:t>
-      </w:r>
-    </w:p>
-    <w:p>
-      <w:pPr>
-        <w:pStyle w:val="ListParagraph"/>
-        <w:numPr>
-          <w:ilvl w:val="0"/>
-          <w:numId w:val="4"/>
-        </w:numPr>
-      </w:pPr>
-      <w:r>
-        <w:t xml:space="preserve">Execute the Deploy Dependencies script by running </w:t>
-      </w:r>
-      <w:r>
-        <w:rPr>
-          <w:b/>
-          <w:bCs/>
-        </w:rPr>
-        <w:t>./deploy_dependencies.p</w:t>
+        <w:t>./deploy.p</w:t>
       </w:r>
       <w:r>
         <w:rPr>
@@ -1206,6 +1075,7 @@
         </w:numPr>
       </w:pPr>
       <w:r>
+        <w:lastRenderedPageBreak/>
         <w:t xml:space="preserve">Resource Prefix </w:t>
       </w:r>
       <w:r>
@@ -1251,6 +1121,25 @@
       </w:r>
     </w:p>
     <w:p>
+      <w:pPr>
+        <w:pStyle w:val="ListParagraph"/>
+        <w:numPr>
+          <w:ilvl w:val="1"/>
+          <w:numId w:val="4"/>
+        </w:numPr>
+      </w:pPr>
+      <w:r>
+        <w:t xml:space="preserve">Service Bus Connection String – The value saved in </w:t>
+      </w:r>
+      <w:r>
+        <w:rPr>
+          <w:b/>
+          <w:bCs/>
+        </w:rPr>
+        <w:t>Activity 2 - Step 9</w:t>
+      </w:r>
+    </w:p>
+    <w:p>
       <w:r>
         <w:t xml:space="preserve">              </w:t>
       </w:r>
@@ -1289,402 +1178,52 @@
         <w:t>in your terminal to run the PowerShell Script!</w:t>
       </w:r>
     </w:p>
+    <w:p>
+      <w:pPr>
+        <w:pStyle w:val="ListParagraph"/>
+        <w:numPr>
+          <w:ilvl w:val="0"/>
+          <w:numId w:val="4"/>
+        </w:numPr>
+      </w:pPr>
+      <w:r>
+        <w:t xml:space="preserve">The script should run to </w:t>
+      </w:r>
+      <w:r>
+        <w:t>completion,</w:t>
+      </w:r>
+      <w:r>
+        <w:t xml:space="preserve"> and you should see several resources now in the Portal</w:t>
+      </w:r>
+    </w:p>
+    <w:p>
+      <w:pPr>
+        <w:pStyle w:val="ListParagraph"/>
+        <w:numPr>
+          <w:ilvl w:val="0"/>
+          <w:numId w:val="4"/>
+        </w:numPr>
+      </w:pPr>
+      <w:r>
+        <w:t>The script will also output two values, your Environment ID and App Insights Key</w:t>
+      </w:r>
+      <w:r>
+        <w:t>.</w:t>
+      </w:r>
+    </w:p>
     <w:p/>
     <w:p>
       <w:pPr>
-        <w:pStyle w:val="ListParagraph"/>
-        <w:numPr>
-          <w:ilvl w:val="0"/>
-          <w:numId w:val="4"/>
-        </w:numPr>
-      </w:pPr>
-      <w:r>
-        <w:t xml:space="preserve">The script should run to </w:t>
-      </w:r>
-      <w:r>
-        <w:t>completion,</w:t>
-      </w:r>
-      <w:r>
-        <w:t xml:space="preserve"> and you should see several resources now in the Portal</w:t>
-      </w:r>
-    </w:p>
-    <w:p>
-      <w:pPr>
-        <w:pStyle w:val="ListParagraph"/>
-        <w:numPr>
-          <w:ilvl w:val="0"/>
-          <w:numId w:val="4"/>
-        </w:numPr>
-      </w:pPr>
-      <w:r>
-        <w:t xml:space="preserve">The script will also output two values, your Environment ID and App Insights Key. </w:t>
-      </w:r>
-      <w:r>
-        <w:rPr>
-          <w:b/>
-          <w:bCs/>
-        </w:rPr>
-        <w:t>SAVE THESE FOR THE NEXT ACTIVITY!!</w:t>
-      </w:r>
-    </w:p>
-    <w:p>
-      <w:pPr>
-        <w:rPr>
-          <w:b/>
-          <w:bCs/>
-        </w:rPr>
-      </w:pPr>
-    </w:p>
-    <w:p>
-      <w:pPr>
         <w:pStyle w:val="Heading3"/>
       </w:pPr>
       <w:r>
-        <w:t>Activity 4: Deploy Container Apps</w:t>
-      </w:r>
-    </w:p>
-    <w:p/>
-    <w:p>
-      <w:pPr>
-        <w:pStyle w:val="ListParagraph"/>
-        <w:numPr>
-          <w:ilvl w:val="0"/>
-          <w:numId w:val="5"/>
-        </w:numPr>
-      </w:pPr>
-      <w:r>
-        <w:t>Using a terminal or Windows explorer, navigate to the directory where you saved the source code and course materials.</w:t>
-      </w:r>
-    </w:p>
-    <w:p>
-      <w:pPr>
-        <w:ind w:left="360"/>
-        <w:rPr>
-          <w:b/>
-          <w:bCs/>
-        </w:rPr>
-      </w:pPr>
-      <w:r>
-        <w:rPr>
-          <w:b/>
-          <w:bCs/>
-        </w:rPr>
-        <w:t>Frontend</w:t>
-      </w:r>
-    </w:p>
-    <w:p>
-      <w:pPr>
-        <w:pStyle w:val="ListParagraph"/>
-        <w:numPr>
-          <w:ilvl w:val="0"/>
-          <w:numId w:val="7"/>
-        </w:numPr>
-      </w:pPr>
-      <w:r>
-        <w:t xml:space="preserve">Navigate to the directory </w:t>
-      </w:r>
-      <w:r>
-        <w:rPr>
-          <w:b/>
-          <w:bCs/>
-        </w:rPr>
-        <w:t>\ContainerAppsDemo\FrontendWebMVC\Deployment</w:t>
-      </w:r>
-    </w:p>
-    <w:p>
-      <w:pPr>
-        <w:pStyle w:val="ListParagraph"/>
-        <w:numPr>
-          <w:ilvl w:val="0"/>
-          <w:numId w:val="7"/>
-        </w:numPr>
-      </w:pPr>
-      <w:r>
-        <w:t xml:space="preserve">Open the file </w:t>
-      </w:r>
-      <w:r>
-        <w:rPr>
-          <w:b/>
-          <w:bCs/>
-        </w:rPr>
-        <w:t>deploy.yaml</w:t>
-      </w:r>
-      <w:r>
-        <w:t xml:space="preserve"> in your preferred text editor</w:t>
-      </w:r>
-    </w:p>
-    <w:p>
-      <w:pPr>
-        <w:pStyle w:val="ListParagraph"/>
-        <w:numPr>
-          <w:ilvl w:val="0"/>
-          <w:numId w:val="7"/>
-        </w:numPr>
-      </w:pPr>
-      <w:r>
-        <w:t>Input the following values from the 3 values saved earlier</w:t>
-      </w:r>
-    </w:p>
-    <w:p>
-      <w:pPr>
-        <w:pStyle w:val="ListParagraph"/>
-        <w:numPr>
-          <w:ilvl w:val="1"/>
-          <w:numId w:val="7"/>
-        </w:numPr>
-      </w:pPr>
-      <w:r>
-        <w:t>KUBE_ENVIRONMENT_ID – The Environment ID from the output of Activity 3</w:t>
-      </w:r>
-    </w:p>
-    <w:p>
-      <w:pPr>
-        <w:pStyle w:val="ListParagraph"/>
-        <w:numPr>
-          <w:ilvl w:val="1"/>
-          <w:numId w:val="7"/>
-        </w:numPr>
-      </w:pPr>
-      <w:r>
-        <w:t>APP_INSIGHTS_KEY – The App Insights Key from the output of Activity 3</w:t>
-      </w:r>
-    </w:p>
-    <w:p>
-      <w:pPr>
-        <w:ind w:left="360"/>
-        <w:rPr>
-          <w:b/>
-          <w:bCs/>
-        </w:rPr>
-      </w:pPr>
-      <w:r>
-        <w:rPr>
-          <w:b/>
-          <w:bCs/>
-        </w:rPr>
-        <w:t>Backend</w:t>
-      </w:r>
-    </w:p>
-    <w:p>
-      <w:pPr>
-        <w:pStyle w:val="ListParagraph"/>
-        <w:numPr>
-          <w:ilvl w:val="0"/>
-          <w:numId w:val="8"/>
-        </w:numPr>
-      </w:pPr>
-      <w:r>
-        <w:t>Navigate to the directory</w:t>
-      </w:r>
-      <w:r>
-        <w:t xml:space="preserve"> </w:t>
-      </w:r>
-      <w:r>
-        <w:rPr>
-          <w:b/>
-          <w:bCs/>
-        </w:rPr>
-        <w:t>\ContainerAppsDemo\BackendProcessor\Deployment</w:t>
-      </w:r>
-    </w:p>
-    <w:p>
-      <w:pPr>
-        <w:pStyle w:val="ListParagraph"/>
-        <w:numPr>
-          <w:ilvl w:val="0"/>
-          <w:numId w:val="8"/>
-        </w:numPr>
-      </w:pPr>
-      <w:r>
-        <w:t xml:space="preserve">Open the file </w:t>
-      </w:r>
-      <w:r>
-        <w:rPr>
-          <w:b/>
-          <w:bCs/>
-        </w:rPr>
-        <w:t>deploy.yaml</w:t>
-      </w:r>
-      <w:r>
-        <w:t xml:space="preserve"> in your preferred text editor</w:t>
-      </w:r>
-    </w:p>
-    <w:p>
-      <w:pPr>
-        <w:pStyle w:val="ListParagraph"/>
-        <w:numPr>
-          <w:ilvl w:val="0"/>
-          <w:numId w:val="8"/>
-        </w:numPr>
-      </w:pPr>
-      <w:r>
-        <w:t>Input the following values from the 3 values saved earlier</w:t>
-      </w:r>
-    </w:p>
-    <w:p>
-      <w:pPr>
-        <w:pStyle w:val="ListParagraph"/>
-        <w:numPr>
-          <w:ilvl w:val="1"/>
-          <w:numId w:val="8"/>
-        </w:numPr>
-      </w:pPr>
-      <w:r>
-        <w:t>KUBE_ENVIRONMENT_ID – The Environment ID from the output of Activity 3</w:t>
-      </w:r>
-    </w:p>
-    <w:p>
-      <w:pPr>
-        <w:pStyle w:val="ListParagraph"/>
-        <w:numPr>
-          <w:ilvl w:val="1"/>
-          <w:numId w:val="8"/>
-        </w:numPr>
-      </w:pPr>
-      <w:r>
-        <w:t>APP_INSIGHTS_KEY – The App Insights Key from the output of Activity 3</w:t>
-      </w:r>
-    </w:p>
-    <w:p>
-      <w:pPr>
-        <w:pStyle w:val="ListParagraph"/>
-        <w:numPr>
-          <w:ilvl w:val="1"/>
-          <w:numId w:val="8"/>
-        </w:numPr>
-      </w:pPr>
-      <w:r>
-        <w:t>SERVICE_BUS_CONNECTION_STRING – The connection string saved in step 9 of Activity 2</w:t>
-      </w:r>
-    </w:p>
-    <w:p>
-      <w:pPr>
-        <w:pStyle w:val="ListParagraph"/>
-        <w:ind w:left="1800"/>
-      </w:pPr>
-    </w:p>
-    <w:p>
-      <w:pPr>
-        <w:pStyle w:val="ListParagraph"/>
-        <w:numPr>
-          <w:ilvl w:val="0"/>
-          <w:numId w:val="5"/>
-        </w:numPr>
-      </w:pPr>
-      <w:r>
-        <w:t xml:space="preserve">In your PowerShell or Terminal window, </w:t>
-      </w:r>
-      <w:r>
-        <w:t>ensure you are at the ro</w:t>
-      </w:r>
-      <w:r>
-        <w:t xml:space="preserve">ot of the source code files (directory should be named </w:t>
-      </w:r>
-      <w:r>
-        <w:rPr>
-          <w:b/>
-          <w:bCs/>
-        </w:rPr>
-        <w:t>ContainerAppsDemo</w:t>
-      </w:r>
-      <w:r>
-        <w:t>)</w:t>
-      </w:r>
-      <w:r>
-        <w:t>.</w:t>
-      </w:r>
-    </w:p>
-    <w:p>
-      <w:pPr>
-        <w:pStyle w:val="ListParagraph"/>
-        <w:numPr>
-          <w:ilvl w:val="0"/>
-          <w:numId w:val="5"/>
-        </w:numPr>
-      </w:pPr>
-      <w:r>
-        <w:t>Execute the following 2 commands</w:t>
-      </w:r>
-      <w:r>
-        <w:t>:</w:t>
-      </w:r>
-    </w:p>
-    <w:p>
-      <w:pPr>
-        <w:pStyle w:val="ListParagraph"/>
-        <w:numPr>
-          <w:ilvl w:val="1"/>
-          <w:numId w:val="5"/>
-        </w:numPr>
-      </w:pPr>
-      <w:r>
-        <w:lastRenderedPageBreak/>
-        <w:t xml:space="preserve">az containerapp create -g </w:t>
-      </w:r>
-      <w:r>
-        <w:t>[YOUR RESOURCE GROUP NAME]</w:t>
-      </w:r>
-      <w:r>
-        <w:t xml:space="preserve"> -n </w:t>
-      </w:r>
-      <w:r>
-        <w:t>[YOUR RESOURCE PREFIX]-</w:t>
-      </w:r>
-      <w:r>
-        <w:t>frontend --yaml FrontendWebMVC/Deployment/deploy.yaml</w:t>
-      </w:r>
-    </w:p>
-    <w:p>
-      <w:pPr>
-        <w:pStyle w:val="ListParagraph"/>
-        <w:numPr>
-          <w:ilvl w:val="1"/>
-          <w:numId w:val="5"/>
-        </w:numPr>
-      </w:pPr>
-      <w:r>
-        <w:t xml:space="preserve">az containerapp create -g </w:t>
-      </w:r>
-      <w:r>
-        <w:t>[YOUR RESOURCE GROUP NAME]</w:t>
-      </w:r>
-      <w:r>
-        <w:t xml:space="preserve"> -n </w:t>
-      </w:r>
-      <w:r>
-        <w:t>[YOUR RESOURCE PREFIX]-backend</w:t>
-      </w:r>
-      <w:r>
-        <w:t xml:space="preserve"> --yaml </w:t>
-      </w:r>
-      <w:r>
-        <w:t>BackendProcessor</w:t>
-      </w:r>
-      <w:r>
-        <w:t>/Deployment/deploy.yaml</w:t>
-      </w:r>
-    </w:p>
-    <w:p>
-      <w:pPr>
-        <w:pStyle w:val="ListParagraph"/>
-        <w:numPr>
-          <w:ilvl w:val="0"/>
-          <w:numId w:val="5"/>
-        </w:numPr>
-      </w:pPr>
-      <w:r>
-        <w:t>Your container apps should successfully deploy to your environment</w:t>
-      </w:r>
-    </w:p>
-    <w:p/>
-    <w:p/>
-    <w:p/>
-    <w:p>
-      <w:pPr>
-        <w:pStyle w:val="Heading3"/>
-      </w:pPr>
-      <w:r>
-        <w:t xml:space="preserve">Activity 5: Browsing your </w:t>
+        <w:t xml:space="preserve">Activity </w:t>
+      </w:r>
+      <w:r>
+        <w:t>4</w:t>
+      </w:r>
+      <w:r>
+        <w:t xml:space="preserve">: Browsing your </w:t>
       </w:r>
       <w:r>
         <w:t>application</w:t>
@@ -1715,7 +1254,7 @@
           <w:noProof/>
         </w:rPr>
         <w:drawing>
-          <wp:anchor distT="0" distB="0" distL="114300" distR="114300" simplePos="0" relativeHeight="251662336" behindDoc="0" locked="0" layoutInCell="1" allowOverlap="1" wp14:anchorId="273E1BC0" wp14:editId="28434E58">
+          <wp:anchor distT="0" distB="0" distL="114300" distR="114300" simplePos="0" relativeHeight="251662336" behindDoc="0" locked="0" layoutInCell="1" allowOverlap="1" wp14:anchorId="273E1BC0" wp14:editId="71E7E940">
             <wp:simplePos x="0" y="0"/>
             <wp:positionH relativeFrom="column">
               <wp:posOffset>289560</wp:posOffset>
@@ -1811,114 +1350,19 @@
         </w:numPr>
       </w:pPr>
       <w:r>
-        <w:t>The website should open to a page that looks like this:</w:t>
-      </w:r>
-    </w:p>
-    <w:p>
-      <w:pPr>
-        <w:pStyle w:val="ListParagraph"/>
-        <w:numPr>
-          <w:ilvl w:val="0"/>
-          <w:numId w:val="9"/>
-        </w:numPr>
-      </w:pPr>
-      <w:r>
-        <w:t>Clicking the buttons should kick off the process of publishing a message to the backend, and then having the backend process it and send a response to the frontend</w:t>
-      </w:r>
-    </w:p>
-    <w:p>
-      <w:pPr>
-        <w:pStyle w:val="ListParagraph"/>
-        <w:numPr>
-          <w:ilvl w:val="0"/>
-          <w:numId w:val="9"/>
-        </w:numPr>
-      </w:pPr>
-      <w:r>
-        <w:t>The frontend UI should reflect the number of messages that have been published vs. those that have been processed.</w:t>
-      </w:r>
-      <w:r>
-        <w:t xml:space="preserve"> </w:t>
-      </w:r>
-      <w:r>
-        <w:rPr>
-          <w:b/>
-          <w:bCs/>
-        </w:rPr>
-        <w:t>NOTE: There is code in place to explicitly slow down message publishing and processing for demo purposes!</w:t>
-      </w:r>
-    </w:p>
-    <w:p/>
-    <w:p>
-      <w:pPr>
-        <w:pStyle w:val="Heading3"/>
-      </w:pPr>
-      <w:r>
-        <w:t>Activity 6: Viewing Scaling</w:t>
-      </w:r>
-    </w:p>
-    <w:p>
-      <w:pPr>
-        <w:pStyle w:val="ListParagraph"/>
-        <w:numPr>
-          <w:ilvl w:val="0"/>
-          <w:numId w:val="10"/>
-        </w:numPr>
-      </w:pPr>
-      <w:r>
-        <w:t>Let your app sit idle for at least 10 minutes to allow for scale-down of containers</w:t>
-      </w:r>
-    </w:p>
-    <w:p>
-      <w:pPr>
-        <w:pStyle w:val="ListParagraph"/>
-        <w:numPr>
-          <w:ilvl w:val="0"/>
-          <w:numId w:val="10"/>
-        </w:numPr>
-      </w:pPr>
-      <w:r>
-        <w:t>In the Portal, under your Resource Group, select the Container app with “backend” in its name</w:t>
-      </w:r>
-    </w:p>
-    <w:p>
-      <w:pPr>
-        <w:pStyle w:val="ListParagraph"/>
-        <w:numPr>
-          <w:ilvl w:val="0"/>
-          <w:numId w:val="10"/>
-        </w:numPr>
-      </w:pPr>
-      <w:r>
-        <w:t>Navigate to the link for Revision Management, then click on the Active revision (there should only be 1)</w:t>
-      </w:r>
-    </w:p>
-    <w:p>
-      <w:pPr>
-        <w:pStyle w:val="ListParagraph"/>
-        <w:numPr>
-          <w:ilvl w:val="0"/>
-          <w:numId w:val="10"/>
-        </w:numPr>
-      </w:pPr>
-      <w:r>
-        <w:rPr>
-          <w:noProof/>
-        </w:rPr>
-        <w:lastRenderedPageBreak/>
         <w:drawing>
-          <wp:anchor distT="0" distB="0" distL="114300" distR="114300" simplePos="0" relativeHeight="251664384" behindDoc="0" locked="0" layoutInCell="1" allowOverlap="1" wp14:anchorId="0760E084" wp14:editId="29006A7E">
+          <wp:anchor distT="0" distB="0" distL="114300" distR="114300" simplePos="0" relativeHeight="251668480" behindDoc="0" locked="0" layoutInCell="1" allowOverlap="1" wp14:anchorId="1ACE96A0" wp14:editId="665C1E22">
             <wp:simplePos x="0" y="0"/>
-            <wp:positionH relativeFrom="column">
-              <wp:posOffset>762000</wp:posOffset>
+            <wp:positionH relativeFrom="margin">
+              <wp:posOffset>1343025</wp:posOffset>
             </wp:positionH>
             <wp:positionV relativeFrom="paragraph">
-              <wp:posOffset>524510</wp:posOffset>
+              <wp:posOffset>397510</wp:posOffset>
             </wp:positionV>
-            <wp:extent cx="4152900" cy="2390775"/>
-            <wp:effectExtent l="0" t="0" r="0" b="9525"/>
+            <wp:extent cx="3438525" cy="1941195"/>
+            <wp:effectExtent l="152400" t="114300" r="142875" b="173355"/>
             <wp:wrapTopAndBottom/>
-            <wp:docPr id="10" name="Picture 10" descr="Graphical user interface, text, application&#10;&#10;Description automatically generated"/>
+            <wp:docPr id="15" name="Picture 15" descr="Graphical user interface, text, application&#10;&#10;Description automatically generated"/>
             <wp:cNvGraphicFramePr>
               <a:graphicFrameLocks xmlns:a="http://schemas.openxmlformats.org/drawingml/2006/main" noChangeAspect="1"/>
             </wp:cNvGraphicFramePr>
@@ -1926,7 +1370,7 @@
               <a:graphicData uri="http://schemas.openxmlformats.org/drawingml/2006/picture">
                 <pic:pic xmlns:pic="http://schemas.openxmlformats.org/drawingml/2006/picture">
                   <pic:nvPicPr>
-                    <pic:cNvPr id="10" name="Picture 10" descr="Graphical user interface, text, application&#10;&#10;Description automatically generated"/>
+                    <pic:cNvPr id="15" name="Picture 15" descr="Graphical user interface, text, application&#10;&#10;Description automatically generated"/>
                     <pic:cNvPicPr/>
                   </pic:nvPicPr>
                   <pic:blipFill>
@@ -1944,45 +1388,111 @@
                   <pic:spPr>
                     <a:xfrm>
                       <a:off x="0" y="0"/>
-                      <a:ext cx="4152900" cy="2390775"/>
+                      <a:ext cx="3438525" cy="1941195"/>
                     </a:xfrm>
                     <a:prstGeom prst="rect">
                       <a:avLst/>
                     </a:prstGeom>
+                    <a:solidFill>
+                      <a:srgbClr val="FFFFFF">
+                        <a:shade val="85000"/>
+                      </a:srgbClr>
+                    </a:solidFill>
+                    <a:ln w="88900" cap="sq">
+                      <a:solidFill>
+                        <a:srgbClr val="FFFFFF"/>
+                      </a:solidFill>
+                      <a:miter lim="800000"/>
+                    </a:ln>
+                    <a:effectLst>
+                      <a:outerShdw blurRad="55000" dist="18000" dir="5400000" algn="tl" rotWithShape="0">
+                        <a:srgbClr val="000000">
+                          <a:alpha val="40000"/>
+                        </a:srgbClr>
+                      </a:outerShdw>
+                    </a:effectLst>
+                    <a:scene3d>
+                      <a:camera prst="orthographicFront"/>
+                      <a:lightRig rig="twoPt" dir="t">
+                        <a:rot lat="0" lon="0" rev="7200000"/>
+                      </a:lightRig>
+                    </a:scene3d>
+                    <a:sp3d>
+                      <a:bevelT w="25400" h="19050"/>
+                      <a:contourClr>
+                        <a:srgbClr val="FFFFFF"/>
+                      </a:contourClr>
+                    </a:sp3d>
                   </pic:spPr>
                 </pic:pic>
               </a:graphicData>
             </a:graphic>
+            <wp14:sizeRelH relativeFrom="margin">
+              <wp14:pctWidth>0</wp14:pctWidth>
+            </wp14:sizeRelH>
+            <wp14:sizeRelV relativeFrom="margin">
+              <wp14:pctHeight>0</wp14:pctHeight>
+            </wp14:sizeRelV>
           </wp:anchor>
         </w:drawing>
       </w:r>
       <w:r>
-        <w:t>Observe the Replica Count metric on the Revision Overview page</w:t>
-      </w:r>
-      <w:r>
-        <w:t>. If the app has been idle long enough, you should notice that it has scaled to 0 running instances.</w:t>
-      </w:r>
-    </w:p>
-    <w:p>
-      <w:pPr>
-        <w:pStyle w:val="ListParagraph"/>
-        <w:numPr>
-          <w:ilvl w:val="0"/>
-          <w:numId w:val="10"/>
-        </w:numPr>
-      </w:pPr>
-      <w:r>
-        <w:t>In your Web Browser, navigate to the URL for the frontend and select “Publish 100 Messages”</w:t>
-      </w:r>
-      <w:r>
-        <w:t xml:space="preserve">. </w:t>
+        <w:t>The website should open to a page that looks like this:</w:t>
+      </w:r>
+    </w:p>
+    <w:p>
+      <w:pPr>
+        <w:pStyle w:val="ListParagraph"/>
+        <w:ind w:left="1440"/>
+      </w:pPr>
+    </w:p>
+    <w:p>
+      <w:pPr>
+        <w:pStyle w:val="ListParagraph"/>
+        <w:numPr>
+          <w:ilvl w:val="0"/>
+          <w:numId w:val="9"/>
+        </w:numPr>
+      </w:pPr>
+      <w:r>
+        <w:t>Clicking the buttons should kick off the process of publishing a message to the backend, and then having the backend process it and send a response to the frontend</w:t>
+      </w:r>
+    </w:p>
+    <w:p>
+      <w:pPr>
+        <w:pStyle w:val="ListParagraph"/>
+        <w:numPr>
+          <w:ilvl w:val="0"/>
+          <w:numId w:val="9"/>
+        </w:numPr>
+      </w:pPr>
+      <w:r>
+        <w:lastRenderedPageBreak/>
+        <w:t>The frontend UI should reflect the number of messages that have been published vs. those that have been processed.</w:t>
+      </w:r>
+      <w:r>
+        <w:t xml:space="preserve"> </w:t>
       </w:r>
       <w:r>
         <w:rPr>
           <w:b/>
           <w:bCs/>
         </w:rPr>
-        <w:t>NOTE: It may take some time before messages start being processed as the first instance of the backend service is started. This delay is expected when your app has scaled to 0 running instances.</w:t>
+        <w:t>NOTE: There is code in place to explicitly slow down message publishing and processing for demo purposes!</w:t>
+      </w:r>
+    </w:p>
+    <w:p>
+      <w:pPr>
+        <w:pStyle w:val="Heading3"/>
+      </w:pPr>
+      <w:r>
+        <w:t xml:space="preserve">Activity </w:t>
+      </w:r>
+      <w:r>
+        <w:t>5</w:t>
+      </w:r>
+      <w:r>
+        <w:t>: Viewing Scaling</w:t>
       </w:r>
     </w:p>
     <w:p>
@@ -1994,22 +1504,77 @@
         </w:numPr>
       </w:pPr>
       <w:r>
+        <w:t>Let your app sit idle for at least 10 minutes to allow for scale-down of containers</w:t>
+      </w:r>
+    </w:p>
+    <w:p>
+      <w:pPr>
+        <w:pStyle w:val="ListParagraph"/>
+        <w:numPr>
+          <w:ilvl w:val="0"/>
+          <w:numId w:val="10"/>
+        </w:numPr>
+      </w:pPr>
+      <w:r>
+        <w:t>In the Portal, under your Resource Group, select the Container app with “backend” in its name</w:t>
+      </w:r>
+    </w:p>
+    <w:p>
+      <w:pPr>
+        <w:pStyle w:val="ListParagraph"/>
+        <w:numPr>
+          <w:ilvl w:val="0"/>
+          <w:numId w:val="10"/>
+        </w:numPr>
+      </w:pPr>
+      <w:r>
+        <w:t xml:space="preserve">Navigate to the link for </w:t>
+      </w:r>
+      <w:r>
+        <w:t>Metrics</w:t>
+      </w:r>
+    </w:p>
+    <w:p>
+      <w:pPr>
+        <w:pStyle w:val="ListParagraph"/>
+        <w:numPr>
+          <w:ilvl w:val="0"/>
+          <w:numId w:val="10"/>
+        </w:numPr>
+      </w:pPr>
+      <w:r>
+        <w:t xml:space="preserve">Select the Metric </w:t>
+      </w:r>
+      <w:r>
         <w:rPr>
-          <w:noProof/>
+          <w:b/>
+          <w:bCs/>
         </w:rPr>
+        <w:t>Replica Count</w:t>
+      </w:r>
+    </w:p>
+    <w:p>
+      <w:pPr>
+        <w:pStyle w:val="ListParagraph"/>
+        <w:numPr>
+          <w:ilvl w:val="0"/>
+          <w:numId w:val="10"/>
+        </w:numPr>
+      </w:pPr>
+      <w:r>
         <w:drawing>
-          <wp:anchor distT="0" distB="0" distL="114300" distR="114300" simplePos="0" relativeHeight="251663360" behindDoc="0" locked="0" layoutInCell="1" allowOverlap="1" wp14:anchorId="532B32EA" wp14:editId="3E3F3CDA">
+          <wp:anchor distT="0" distB="0" distL="114300" distR="114300" simplePos="0" relativeHeight="251669504" behindDoc="0" locked="0" layoutInCell="1" allowOverlap="1" wp14:anchorId="49C20662" wp14:editId="0A986B8B">
             <wp:simplePos x="0" y="0"/>
-            <wp:positionH relativeFrom="margin">
-              <wp:align>center</wp:align>
+            <wp:positionH relativeFrom="column">
+              <wp:posOffset>161925</wp:posOffset>
             </wp:positionH>
             <wp:positionV relativeFrom="paragraph">
-              <wp:posOffset>487045</wp:posOffset>
+              <wp:posOffset>495300</wp:posOffset>
             </wp:positionV>
-            <wp:extent cx="4029075" cy="1562100"/>
-            <wp:effectExtent l="0" t="0" r="9525" b="0"/>
+            <wp:extent cx="5943600" cy="2844165"/>
+            <wp:effectExtent l="0" t="0" r="0" b="0"/>
             <wp:wrapTopAndBottom/>
-            <wp:docPr id="9" name="Picture 9" descr="Graphical user interface, application&#10;&#10;Description automatically generated"/>
+            <wp:docPr id="16" name="Picture 16" descr="Graphical user interface, text, application, email&#10;&#10;Description automatically generated"/>
             <wp:cNvGraphicFramePr>
               <a:graphicFrameLocks xmlns:a="http://schemas.openxmlformats.org/drawingml/2006/main" noChangeAspect="1"/>
             </wp:cNvGraphicFramePr>
@@ -2017,7 +1582,7 @@
               <a:graphicData uri="http://schemas.openxmlformats.org/drawingml/2006/picture">
                 <pic:pic xmlns:pic="http://schemas.openxmlformats.org/drawingml/2006/picture">
                   <pic:nvPicPr>
-                    <pic:cNvPr id="9" name="Picture 9" descr="Graphical user interface, application&#10;&#10;Description automatically generated"/>
+                    <pic:cNvPr id="16" name="Picture 16" descr="Graphical user interface, text, application, email&#10;&#10;Description automatically generated"/>
                     <pic:cNvPicPr/>
                   </pic:nvPicPr>
                   <pic:blipFill>
@@ -2035,7 +1600,7 @@
                   <pic:spPr>
                     <a:xfrm>
                       <a:off x="0" y="0"/>
-                      <a:ext cx="4029075" cy="1562100"/>
+                      <a:ext cx="5943600" cy="2844165"/>
                     </a:xfrm>
                     <a:prstGeom prst="rect">
                       <a:avLst/>
@@ -2048,19 +1613,128 @@
         </w:drawing>
       </w:r>
       <w:r>
-        <w:t>Refresh the Revision Overview page and observe the Replica Count to ensure scaling is working based on number of messages in Azure Service Bus.</w:t>
-      </w:r>
-    </w:p>
-    <w:p>
-      <w:pPr>
-        <w:pStyle w:val="ListParagraph"/>
-      </w:pPr>
+        <w:t xml:space="preserve">Observe the Replica Count metric </w:t>
+      </w:r>
+      <w:r>
+        <w:t>in the graph</w:t>
+      </w:r>
+      <w:r>
+        <w:t>. If the app has been idle long enough, you should notice that it has scaled to 0 running instances.</w:t>
+      </w:r>
+    </w:p>
+    <w:p>
+      <w:pPr>
+        <w:pStyle w:val="ListParagraph"/>
+        <w:numPr>
+          <w:ilvl w:val="0"/>
+          <w:numId w:val="10"/>
+        </w:numPr>
+      </w:pPr>
+      <w:r>
+        <w:t>In your Web Browser, navigate to the URL for the frontend and select “Publish 100 Messages”</w:t>
+      </w:r>
+      <w:r>
+        <w:t xml:space="preserve">. </w:t>
+      </w:r>
+      <w:r>
+        <w:rPr>
+          <w:b/>
+          <w:bCs/>
+        </w:rPr>
+        <w:t>NOTE: It may take some time before messages start being processed as the first instance of the backend service is started. This delay is expected when your app has scaled to 0 running instances.</w:t>
+      </w:r>
+    </w:p>
+    <w:p>
+      <w:pPr>
+        <w:pStyle w:val="ListParagraph"/>
+        <w:numPr>
+          <w:ilvl w:val="0"/>
+          <w:numId w:val="10"/>
+        </w:numPr>
+      </w:pPr>
+      <w:r>
+        <w:drawing>
+          <wp:anchor distT="0" distB="0" distL="114300" distR="114300" simplePos="0" relativeHeight="251670528" behindDoc="0" locked="0" layoutInCell="1" allowOverlap="1" wp14:anchorId="648F8C98" wp14:editId="58F65C03">
+            <wp:simplePos x="0" y="0"/>
+            <wp:positionH relativeFrom="column">
+              <wp:posOffset>1028700</wp:posOffset>
+            </wp:positionH>
+            <wp:positionV relativeFrom="paragraph">
+              <wp:posOffset>614045</wp:posOffset>
+            </wp:positionV>
+            <wp:extent cx="3819525" cy="1946275"/>
+            <wp:effectExtent l="0" t="0" r="9525" b="0"/>
+            <wp:wrapTopAndBottom/>
+            <wp:docPr id="17" name="Picture 17" descr="Chart, line chart&#10;&#10;Description automatically generated"/>
+            <wp:cNvGraphicFramePr>
+              <a:graphicFrameLocks xmlns:a="http://schemas.openxmlformats.org/drawingml/2006/main" noChangeAspect="1"/>
+            </wp:cNvGraphicFramePr>
+            <a:graphic xmlns:a="http://schemas.openxmlformats.org/drawingml/2006/main">
+              <a:graphicData uri="http://schemas.openxmlformats.org/drawingml/2006/picture">
+                <pic:pic xmlns:pic="http://schemas.openxmlformats.org/drawingml/2006/picture">
+                  <pic:nvPicPr>
+                    <pic:cNvPr id="17" name="Picture 17" descr="Chart, line chart&#10;&#10;Description automatically generated"/>
+                    <pic:cNvPicPr/>
+                  </pic:nvPicPr>
+                  <pic:blipFill>
+                    <a:blip r:embed="rId21">
+                      <a:extLst>
+                        <a:ext uri="{28A0092B-C50C-407E-A947-70E740481C1C}">
+                          <a14:useLocalDpi xmlns:a14="http://schemas.microsoft.com/office/drawing/2010/main" val="0"/>
+                        </a:ext>
+                      </a:extLst>
+                    </a:blip>
+                    <a:stretch>
+                      <a:fillRect/>
+                    </a:stretch>
+                  </pic:blipFill>
+                  <pic:spPr>
+                    <a:xfrm>
+                      <a:off x="0" y="0"/>
+                      <a:ext cx="3819525" cy="1946275"/>
+                    </a:xfrm>
+                    <a:prstGeom prst="rect">
+                      <a:avLst/>
+                    </a:prstGeom>
+                  </pic:spPr>
+                </pic:pic>
+              </a:graphicData>
+            </a:graphic>
+            <wp14:sizeRelH relativeFrom="margin">
+              <wp14:pctWidth>0</wp14:pctWidth>
+            </wp14:sizeRelH>
+            <wp14:sizeRelV relativeFrom="margin">
+              <wp14:pctHeight>0</wp14:pctHeight>
+            </wp14:sizeRelV>
+          </wp:anchor>
+        </w:drawing>
+      </w:r>
+      <w:r>
+        <w:t xml:space="preserve">Refresh the </w:t>
+      </w:r>
+      <w:r>
+        <w:t>Metrics chart</w:t>
+      </w:r>
+      <w:r>
+        <w:t xml:space="preserve"> and observe the Replica Count to ensure scaling is working based on number of messages in Azure Service Bus.</w:t>
+      </w:r>
+      <w:r>
+        <w:t xml:space="preserve"> </w:t>
+      </w:r>
+      <w:r>
+        <w:rPr>
+          <w:b/>
+          <w:bCs/>
+        </w:rPr>
+        <w:t>Note: it may take some time for the graph to update. You can also zoom into the chart to get a more granular view</w:t>
+      </w:r>
     </w:p>
     <w:p>
       <w:pPr>
         <w:pStyle w:val="Heading3"/>
       </w:pPr>
       <w:r>
+        <w:lastRenderedPageBreak/>
         <w:t>Activity 6: Logging and Monitoring</w:t>
       </w:r>
     </w:p>
@@ -2108,7 +1782,7 @@
                     <pic:cNvPicPr/>
                   </pic:nvPicPr>
                   <pic:blipFill>
-                    <a:blip r:embed="rId21"/>
+                    <a:blip r:embed="rId22"/>
                     <a:stretch>
                       <a:fillRect/>
                     </a:stretch>
@@ -2194,7 +1868,6 @@
         <w:ind w:left="1440"/>
       </w:pPr>
       <w:r>
-        <w:lastRenderedPageBreak/>
         <w:t>ContainerAppConsoleLogs_CL |</w:t>
       </w:r>
     </w:p>
@@ -2254,7 +1927,7 @@
                     <pic:cNvPicPr/>
                   </pic:nvPicPr>
                   <pic:blipFill>
-                    <a:blip r:embed="rId22"/>
+                    <a:blip r:embed="rId23"/>
                     <a:stretch>
                       <a:fillRect/>
                     </a:stretch>
@@ -2306,6 +1979,7 @@
         <w:rPr>
           <w:noProof/>
         </w:rPr>
+        <w:lastRenderedPageBreak/>
         <w:drawing>
           <wp:anchor distT="0" distB="0" distL="114300" distR="114300" simplePos="0" relativeHeight="251665408" behindDoc="0" locked="0" layoutInCell="1" allowOverlap="1" wp14:anchorId="2B48FD9C" wp14:editId="3E550488">
             <wp:simplePos x="0" y="0"/>
@@ -2330,7 +2004,7 @@
                     <pic:cNvPicPr/>
                   </pic:nvPicPr>
                   <pic:blipFill rotWithShape="1">
-                    <a:blip r:embed="rId23" cstate="print">
+                    <a:blip r:embed="rId24" cstate="print">
                       <a:extLst>
                         <a:ext uri="{28A0092B-C50C-407E-A947-70E740481C1C}">
                           <a14:useLocalDpi xmlns:a14="http://schemas.microsoft.com/office/drawing/2010/main" val="0"/>
@@ -2439,7 +2113,7 @@
                     <pic:cNvPicPr/>
                   </pic:nvPicPr>
                   <pic:blipFill rotWithShape="1">
-                    <a:blip r:embed="rId23" cstate="print">
+                    <a:blip r:embed="rId24" cstate="print">
                       <a:extLst>
                         <a:ext uri="{28A0092B-C50C-407E-A947-70E740481C1C}">
                           <a14:useLocalDpi xmlns:a14="http://schemas.microsoft.com/office/drawing/2010/main" val="0"/>
@@ -2543,7 +2217,7 @@
       </w:r>
     </w:p>
     <w:sectPr>
-      <w:headerReference w:type="default" r:id="rId24"/>
+      <w:headerReference w:type="default" r:id="rId25"/>
       <w:pgSz w:w="12240" w:h="15840"/>
       <w:pgMar w:top="1440" w:right="1440" w:bottom="1440" w:left="1440" w:header="720" w:footer="720" w:gutter="0"/>
       <w:cols w:space="720"/>
@@ -2554,7 +2228,7 @@
 </file>
 
 <file path=word/endnotes.xml><?xml version="1.0" encoding="utf-8"?>
-<w:endnotes xmlns:wpc="http://schemas.microsoft.com/office/word/2010/wordprocessingCanvas" xmlns:cx="http://schemas.microsoft.com/office/drawing/2014/chartex" xmlns:cx1="http://schemas.microsoft.com/office/drawing/2015/9/8/chartex" xmlns:cx2="http://schemas.microsoft.com/office/drawing/2015/10/21/chartex" xmlns:cx3="http://schemas.microsoft.com/office/drawing/2016/5/9/chartex" xmlns:cx4="http://schemas.microsoft.com/office/drawing/2016/5/10/chartex" xmlns:cx5="http://schemas.microsoft.com/office/drawing/2016/5/11/chartex" xmlns:cx6="http://schemas.microsoft.com/office/drawing/2016/5/12/chartex" xmlns:cx7="http://schemas.microsoft.com/office/drawing/2016/5/13/chartex" xmlns:cx8="http://schemas.microsoft.com/office/drawing/2016/5/14/chartex" xmlns:mc="http://schemas.openxmlformats.org/markup-compatibility/2006" xmlns:aink="http://schemas.microsoft.com/office/drawing/2016/ink" xmlns:am3d="http://schemas.microsoft.com/office/drawing/2017/model3d" xmlns:o="urn:schemas-microsoft-com:office:office" xmlns:r="http://schemas.openxmlformats.org/officeDocument/2006/relationships" xmlns:m="http://schemas.openxmlformats.org/officeDocument/2006/math" xmlns:v="urn:schemas-microsoft-com:vml" xmlns:wp14="http://schemas.microsoft.com/office/word/2010/wordprocessingDrawing" xmlns:wp="http://schemas.openxmlformats.org/drawingml/2006/wordprocessingDrawing" xmlns:w10="urn:schemas-microsoft-com:office:word" xmlns:w="http://schemas.openxmlformats.org/wordprocessingml/2006/main" xmlns:w14="http://schemas.microsoft.com/office/word/2010/wordml" xmlns:w15="http://schemas.microsoft.com/office/word/2012/wordml" xmlns:w16cex="http://schemas.microsoft.com/office/word/2018/wordml/cex" xmlns:w16cid="http://schemas.microsoft.com/office/word/2016/wordml/cid" xmlns:w16="http://schemas.microsoft.com/office/word/2018/wordml" xmlns:w16sdtdh="http://schemas.microsoft.com/office/word/2020/wordml/sdtdatahash" xmlns:w16se="http://schemas.microsoft.com/office/word/2015/wordml/symex" xmlns:wpg="http://schemas.microsoft.com/office/word/2010/wordprocessingGroup" xmlns:wpi="http://schemas.microsoft.com/office/word/2010/wordprocessingInk" xmlns:wne="http://schemas.microsoft.com/office/word/2006/wordml" xmlns:wps="http://schemas.microsoft.com/office/word/2010/wordprocessingShape" mc:Ignorable="w14 w15 w16se w16cid w16 w16cex w16sdtdh wp14">
+<w:endnotes xmlns:wpc="http://schemas.microsoft.com/office/word/2010/wordprocessingCanvas" xmlns:cx="http://schemas.microsoft.com/office/drawing/2014/chartex" xmlns:cx1="http://schemas.microsoft.com/office/drawing/2015/9/8/chartex" xmlns:cx2="http://schemas.microsoft.com/office/drawing/2015/10/21/chartex" xmlns:cx3="http://schemas.microsoft.com/office/drawing/2016/5/9/chartex" xmlns:cx4="http://schemas.microsoft.com/office/drawing/2016/5/10/chartex" xmlns:cx5="http://schemas.microsoft.com/office/drawing/2016/5/11/chartex" xmlns:cx6="http://schemas.microsoft.com/office/drawing/2016/5/12/chartex" xmlns:cx7="http://schemas.microsoft.com/office/drawing/2016/5/13/chartex" xmlns:cx8="http://schemas.microsoft.com/office/drawing/2016/5/14/chartex" xmlns:mc="http://schemas.openxmlformats.org/markup-compatibility/2006" xmlns:aink="http://schemas.microsoft.com/office/drawing/2016/ink" xmlns:am3d="http://schemas.microsoft.com/office/drawing/2017/model3d" xmlns:o="urn:schemas-microsoft-com:office:office" xmlns:oel="http://schemas.microsoft.com/office/2019/extlst" xmlns:r="http://schemas.openxmlformats.org/officeDocument/2006/relationships" xmlns:m="http://schemas.openxmlformats.org/officeDocument/2006/math" xmlns:v="urn:schemas-microsoft-com:vml" xmlns:wp14="http://schemas.microsoft.com/office/word/2010/wordprocessingDrawing" xmlns:wp="http://schemas.openxmlformats.org/drawingml/2006/wordprocessingDrawing" xmlns:w10="urn:schemas-microsoft-com:office:word" xmlns:w="http://schemas.openxmlformats.org/wordprocessingml/2006/main" xmlns:w14="http://schemas.microsoft.com/office/word/2010/wordml" xmlns:w15="http://schemas.microsoft.com/office/word/2012/wordml" xmlns:w16cex="http://schemas.microsoft.com/office/word/2018/wordml/cex" xmlns:w16cid="http://schemas.microsoft.com/office/word/2016/wordml/cid" xmlns:w16="http://schemas.microsoft.com/office/word/2018/wordml" xmlns:w16sdtdh="http://schemas.microsoft.com/office/word/2020/wordml/sdtdatahash" xmlns:w16se="http://schemas.microsoft.com/office/word/2015/wordml/symex" xmlns:wpg="http://schemas.microsoft.com/office/word/2010/wordprocessingGroup" xmlns:wpi="http://schemas.microsoft.com/office/word/2010/wordprocessingInk" xmlns:wne="http://schemas.microsoft.com/office/word/2006/wordml" xmlns:wps="http://schemas.microsoft.com/office/word/2010/wordprocessingShape" mc:Ignorable="w14 w15 w16se w16cid w16 w16cex w16sdtdh wp14">
   <w:endnote w:type="separator" w:id="-1">
     <w:p>
       <w:pPr>
@@ -2579,7 +2253,7 @@
 </file>
 
 <file path=word/footnotes.xml><?xml version="1.0" encoding="utf-8"?>
-<w:footnotes xmlns:wpc="http://schemas.microsoft.com/office/word/2010/wordprocessingCanvas" xmlns:cx="http://schemas.microsoft.com/office/drawing/2014/chartex" xmlns:cx1="http://schemas.microsoft.com/office/drawing/2015/9/8/chartex" xmlns:cx2="http://schemas.microsoft.com/office/drawing/2015/10/21/chartex" xmlns:cx3="http://schemas.microsoft.com/office/drawing/2016/5/9/chartex" xmlns:cx4="http://schemas.microsoft.com/office/drawing/2016/5/10/chartex" xmlns:cx5="http://schemas.microsoft.com/office/drawing/2016/5/11/chartex" xmlns:cx6="http://schemas.microsoft.com/office/drawing/2016/5/12/chartex" xmlns:cx7="http://schemas.microsoft.com/office/drawing/2016/5/13/chartex" xmlns:cx8="http://schemas.microsoft.com/office/drawing/2016/5/14/chartex" xmlns:mc="http://schemas.openxmlformats.org/markup-compatibility/2006" xmlns:aink="http://schemas.microsoft.com/office/drawing/2016/ink" xmlns:am3d="http://schemas.microsoft.com/office/drawing/2017/model3d" xmlns:o="urn:schemas-microsoft-com:office:office" xmlns:r="http://schemas.openxmlformats.org/officeDocument/2006/relationships" xmlns:m="http://schemas.openxmlformats.org/officeDocument/2006/math" xmlns:v="urn:schemas-microsoft-com:vml" xmlns:wp14="http://schemas.microsoft.com/office/word/2010/wordprocessingDrawing" xmlns:wp="http://schemas.openxmlformats.org/drawingml/2006/wordprocessingDrawing" xmlns:w10="urn:schemas-microsoft-com:office:word" xmlns:w="http://schemas.openxmlformats.org/wordprocessingml/2006/main" xmlns:w14="http://schemas.microsoft.com/office/word/2010/wordml" xmlns:w15="http://schemas.microsoft.com/office/word/2012/wordml" xmlns:w16cex="http://schemas.microsoft.com/office/word/2018/wordml/cex" xmlns:w16cid="http://schemas.microsoft.com/office/word/2016/wordml/cid" xmlns:w16="http://schemas.microsoft.com/office/word/2018/wordml" xmlns:w16sdtdh="http://schemas.microsoft.com/office/word/2020/wordml/sdtdatahash" xmlns:w16se="http://schemas.microsoft.com/office/word/2015/wordml/symex" xmlns:wpg="http://schemas.microsoft.com/office/word/2010/wordprocessingGroup" xmlns:wpi="http://schemas.microsoft.com/office/word/2010/wordprocessingInk" xmlns:wne="http://schemas.microsoft.com/office/word/2006/wordml" xmlns:wps="http://schemas.microsoft.com/office/word/2010/wordprocessingShape" mc:Ignorable="w14 w15 w16se w16cid w16 w16cex w16sdtdh wp14">
+<w:footnotes xmlns:wpc="http://schemas.microsoft.com/office/word/2010/wordprocessingCanvas" xmlns:cx="http://schemas.microsoft.com/office/drawing/2014/chartex" xmlns:cx1="http://schemas.microsoft.com/office/drawing/2015/9/8/chartex" xmlns:cx2="http://schemas.microsoft.com/office/drawing/2015/10/21/chartex" xmlns:cx3="http://schemas.microsoft.com/office/drawing/2016/5/9/chartex" xmlns:cx4="http://schemas.microsoft.com/office/drawing/2016/5/10/chartex" xmlns:cx5="http://schemas.microsoft.com/office/drawing/2016/5/11/chartex" xmlns:cx6="http://schemas.microsoft.com/office/drawing/2016/5/12/chartex" xmlns:cx7="http://schemas.microsoft.com/office/drawing/2016/5/13/chartex" xmlns:cx8="http://schemas.microsoft.com/office/drawing/2016/5/14/chartex" xmlns:mc="http://schemas.openxmlformats.org/markup-compatibility/2006" xmlns:aink="http://schemas.microsoft.com/office/drawing/2016/ink" xmlns:am3d="http://schemas.microsoft.com/office/drawing/2017/model3d" xmlns:o="urn:schemas-microsoft-com:office:office" xmlns:oel="http://schemas.microsoft.com/office/2019/extlst" xmlns:r="http://schemas.openxmlformats.org/officeDocument/2006/relationships" xmlns:m="http://schemas.openxmlformats.org/officeDocument/2006/math" xmlns:v="urn:schemas-microsoft-com:vml" xmlns:wp14="http://schemas.microsoft.com/office/word/2010/wordprocessingDrawing" xmlns:wp="http://schemas.openxmlformats.org/drawingml/2006/wordprocessingDrawing" xmlns:w10="urn:schemas-microsoft-com:office:word" xmlns:w="http://schemas.openxmlformats.org/wordprocessingml/2006/main" xmlns:w14="http://schemas.microsoft.com/office/word/2010/wordml" xmlns:w15="http://schemas.microsoft.com/office/word/2012/wordml" xmlns:w16cex="http://schemas.microsoft.com/office/word/2018/wordml/cex" xmlns:w16cid="http://schemas.microsoft.com/office/word/2016/wordml/cid" xmlns:w16="http://schemas.microsoft.com/office/word/2018/wordml" xmlns:w16sdtdh="http://schemas.microsoft.com/office/word/2020/wordml/sdtdatahash" xmlns:w16se="http://schemas.microsoft.com/office/word/2015/wordml/symex" xmlns:wpg="http://schemas.microsoft.com/office/word/2010/wordprocessingGroup" xmlns:wpi="http://schemas.microsoft.com/office/word/2010/wordprocessingInk" xmlns:wne="http://schemas.microsoft.com/office/word/2006/wordml" xmlns:wps="http://schemas.microsoft.com/office/word/2010/wordprocessingShape" mc:Ignorable="w14 w15 w16se w16cid w16 w16cex w16sdtdh wp14">
   <w:footnote w:type="separator" w:id="-1">
     <w:p>
       <w:pPr>
@@ -2604,7 +2278,7 @@
 </file>
 
 <file path=word/header1.xml><?xml version="1.0" encoding="utf-8"?>
-<w:hdr xmlns:wpc="http://schemas.microsoft.com/office/word/2010/wordprocessingCanvas" xmlns:cx="http://schemas.microsoft.com/office/drawing/2014/chartex" xmlns:cx1="http://schemas.microsoft.com/office/drawing/2015/9/8/chartex" xmlns:cx2="http://schemas.microsoft.com/office/drawing/2015/10/21/chartex" xmlns:cx3="http://schemas.microsoft.com/office/drawing/2016/5/9/chartex" xmlns:cx4="http://schemas.microsoft.com/office/drawing/2016/5/10/chartex" xmlns:cx5="http://schemas.microsoft.com/office/drawing/2016/5/11/chartex" xmlns:cx6="http://schemas.microsoft.com/office/drawing/2016/5/12/chartex" xmlns:cx7="http://schemas.microsoft.com/office/drawing/2016/5/13/chartex" xmlns:cx8="http://schemas.microsoft.com/office/drawing/2016/5/14/chartex" xmlns:mc="http://schemas.openxmlformats.org/markup-compatibility/2006" xmlns:aink="http://schemas.microsoft.com/office/drawing/2016/ink" xmlns:am3d="http://schemas.microsoft.com/office/drawing/2017/model3d" xmlns:o="urn:schemas-microsoft-com:office:office" xmlns:r="http://schemas.openxmlformats.org/officeDocument/2006/relationships" xmlns:m="http://schemas.openxmlformats.org/officeDocument/2006/math" xmlns:v="urn:schemas-microsoft-com:vml" xmlns:wp14="http://schemas.microsoft.com/office/word/2010/wordprocessingDrawing" xmlns:wp="http://schemas.openxmlformats.org/drawingml/2006/wordprocessingDrawing" xmlns:w10="urn:schemas-microsoft-com:office:word" xmlns:w="http://schemas.openxmlformats.org/wordprocessingml/2006/main" xmlns:w14="http://schemas.microsoft.com/office/word/2010/wordml" xmlns:w15="http://schemas.microsoft.com/office/word/2012/wordml" xmlns:w16cex="http://schemas.microsoft.com/office/word/2018/wordml/cex" xmlns:w16cid="http://schemas.microsoft.com/office/word/2016/wordml/cid" xmlns:w16="http://schemas.microsoft.com/office/word/2018/wordml" xmlns:w16sdtdh="http://schemas.microsoft.com/office/word/2020/wordml/sdtdatahash" xmlns:w16se="http://schemas.microsoft.com/office/word/2015/wordml/symex" xmlns:wpg="http://schemas.microsoft.com/office/word/2010/wordprocessingGroup" xmlns:wpi="http://schemas.microsoft.com/office/word/2010/wordprocessingInk" xmlns:wne="http://schemas.microsoft.com/office/word/2006/wordml" xmlns:wps="http://schemas.microsoft.com/office/word/2010/wordprocessingShape" mc:Ignorable="w14 w15 w16se w16cid w16 w16cex w16sdtdh wp14">
+<w:hdr xmlns:wpc="http://schemas.microsoft.com/office/word/2010/wordprocessingCanvas" xmlns:cx="http://schemas.microsoft.com/office/drawing/2014/chartex" xmlns:cx1="http://schemas.microsoft.com/office/drawing/2015/9/8/chartex" xmlns:cx2="http://schemas.microsoft.com/office/drawing/2015/10/21/chartex" xmlns:cx3="http://schemas.microsoft.com/office/drawing/2016/5/9/chartex" xmlns:cx4="http://schemas.microsoft.com/office/drawing/2016/5/10/chartex" xmlns:cx5="http://schemas.microsoft.com/office/drawing/2016/5/11/chartex" xmlns:cx6="http://schemas.microsoft.com/office/drawing/2016/5/12/chartex" xmlns:cx7="http://schemas.microsoft.com/office/drawing/2016/5/13/chartex" xmlns:cx8="http://schemas.microsoft.com/office/drawing/2016/5/14/chartex" xmlns:mc="http://schemas.openxmlformats.org/markup-compatibility/2006" xmlns:aink="http://schemas.microsoft.com/office/drawing/2016/ink" xmlns:am3d="http://schemas.microsoft.com/office/drawing/2017/model3d" xmlns:o="urn:schemas-microsoft-com:office:office" xmlns:oel="http://schemas.microsoft.com/office/2019/extlst" xmlns:r="http://schemas.openxmlformats.org/officeDocument/2006/relationships" xmlns:m="http://schemas.openxmlformats.org/officeDocument/2006/math" xmlns:v="urn:schemas-microsoft-com:vml" xmlns:wp14="http://schemas.microsoft.com/office/word/2010/wordprocessingDrawing" xmlns:wp="http://schemas.openxmlformats.org/drawingml/2006/wordprocessingDrawing" xmlns:w10="urn:schemas-microsoft-com:office:word" xmlns:w="http://schemas.openxmlformats.org/wordprocessingml/2006/main" xmlns:w14="http://schemas.microsoft.com/office/word/2010/wordml" xmlns:w15="http://schemas.microsoft.com/office/word/2012/wordml" xmlns:w16cex="http://schemas.microsoft.com/office/word/2018/wordml/cex" xmlns:w16cid="http://schemas.microsoft.com/office/word/2016/wordml/cid" xmlns:w16="http://schemas.microsoft.com/office/word/2018/wordml" xmlns:w16sdtdh="http://schemas.microsoft.com/office/word/2020/wordml/sdtdatahash" xmlns:w16se="http://schemas.microsoft.com/office/word/2015/wordml/symex" xmlns:wpg="http://schemas.microsoft.com/office/word/2010/wordprocessingGroup" xmlns:wpi="http://schemas.microsoft.com/office/word/2010/wordprocessingInk" xmlns:wne="http://schemas.microsoft.com/office/word/2006/wordml" xmlns:wps="http://schemas.microsoft.com/office/word/2010/wordprocessingShape" mc:Ignorable="w14 w15 w16se w16cid w16 w16cex w16sdtdh wp14">
   <w:p>
     <w:pPr>
       <w:pStyle w:val="Header"/>
@@ -2615,7 +2289,7 @@
 </file>
 
 <file path=word/numbering.xml><?xml version="1.0" encoding="utf-8"?>
-<w:numbering xmlns:wpc="http://schemas.microsoft.com/office/word/2010/wordprocessingCanvas" xmlns:cx="http://schemas.microsoft.com/office/drawing/2014/chartex" xmlns:cx1="http://schemas.microsoft.com/office/drawing/2015/9/8/chartex" xmlns:cx2="http://schemas.microsoft.com/office/drawing/2015/10/21/chartex" xmlns:cx3="http://schemas.microsoft.com/office/drawing/2016/5/9/chartex" xmlns:cx4="http://schemas.microsoft.com/office/drawing/2016/5/10/chartex" xmlns:cx5="http://schemas.microsoft.com/office/drawing/2016/5/11/chartex" xmlns:cx6="http://schemas.microsoft.com/office/drawing/2016/5/12/chartex" xmlns:cx7="http://schemas.microsoft.com/office/drawing/2016/5/13/chartex" xmlns:cx8="http://schemas.microsoft.com/office/drawing/2016/5/14/chartex" xmlns:mc="http://schemas.openxmlformats.org/markup-compatibility/2006" xmlns:aink="http://schemas.microsoft.com/office/drawing/2016/ink" xmlns:am3d="http://schemas.microsoft.com/office/drawing/2017/model3d" xmlns:o="urn:schemas-microsoft-com:office:office" xmlns:r="http://schemas.openxmlformats.org/officeDocument/2006/relationships" xmlns:m="http://schemas.openxmlformats.org/officeDocument/2006/math" xmlns:v="urn:schemas-microsoft-com:vml" xmlns:wp14="http://schemas.microsoft.com/office/word/2010/wordprocessingDrawing" xmlns:wp="http://schemas.openxmlformats.org/drawingml/2006/wordprocessingDrawing" xmlns:w10="urn:schemas-microsoft-com:office:word" xmlns:w="http://schemas.openxmlformats.org/wordprocessingml/2006/main" xmlns:w14="http://schemas.microsoft.com/office/word/2010/wordml" xmlns:w15="http://schemas.microsoft.com/office/word/2012/wordml" xmlns:w16cex="http://schemas.microsoft.com/office/word/2018/wordml/cex" xmlns:w16cid="http://schemas.microsoft.com/office/word/2016/wordml/cid" xmlns:w16="http://schemas.microsoft.com/office/word/2018/wordml" xmlns:w16sdtdh="http://schemas.microsoft.com/office/word/2020/wordml/sdtdatahash" xmlns:w16se="http://schemas.microsoft.com/office/word/2015/wordml/symex" xmlns:wpg="http://schemas.microsoft.com/office/word/2010/wordprocessingGroup" xmlns:wpi="http://schemas.microsoft.com/office/word/2010/wordprocessingInk" xmlns:wne="http://schemas.microsoft.com/office/word/2006/wordml" xmlns:wps="http://schemas.microsoft.com/office/word/2010/wordprocessingShape" mc:Ignorable="w14 w15 w16se w16cid w16 w16cex w16sdtdh wp14">
+<w:numbering xmlns:wpc="http://schemas.microsoft.com/office/word/2010/wordprocessingCanvas" xmlns:cx="http://schemas.microsoft.com/office/drawing/2014/chartex" xmlns:cx1="http://schemas.microsoft.com/office/drawing/2015/9/8/chartex" xmlns:cx2="http://schemas.microsoft.com/office/drawing/2015/10/21/chartex" xmlns:cx3="http://schemas.microsoft.com/office/drawing/2016/5/9/chartex" xmlns:cx4="http://schemas.microsoft.com/office/drawing/2016/5/10/chartex" xmlns:cx5="http://schemas.microsoft.com/office/drawing/2016/5/11/chartex" xmlns:cx6="http://schemas.microsoft.com/office/drawing/2016/5/12/chartex" xmlns:cx7="http://schemas.microsoft.com/office/drawing/2016/5/13/chartex" xmlns:cx8="http://schemas.microsoft.com/office/drawing/2016/5/14/chartex" xmlns:mc="http://schemas.openxmlformats.org/markup-compatibility/2006" xmlns:aink="http://schemas.microsoft.com/office/drawing/2016/ink" xmlns:am3d="http://schemas.microsoft.com/office/drawing/2017/model3d" xmlns:o="urn:schemas-microsoft-com:office:office" xmlns:oel="http://schemas.microsoft.com/office/2019/extlst" xmlns:r="http://schemas.openxmlformats.org/officeDocument/2006/relationships" xmlns:m="http://schemas.openxmlformats.org/officeDocument/2006/math" xmlns:v="urn:schemas-microsoft-com:vml" xmlns:wp14="http://schemas.microsoft.com/office/word/2010/wordprocessingDrawing" xmlns:wp="http://schemas.openxmlformats.org/drawingml/2006/wordprocessingDrawing" xmlns:w10="urn:schemas-microsoft-com:office:word" xmlns:w="http://schemas.openxmlformats.org/wordprocessingml/2006/main" xmlns:w14="http://schemas.microsoft.com/office/word/2010/wordml" xmlns:w15="http://schemas.microsoft.com/office/word/2012/wordml" xmlns:w16cex="http://schemas.microsoft.com/office/word/2018/wordml/cex" xmlns:w16cid="http://schemas.microsoft.com/office/word/2016/wordml/cid" xmlns:w16="http://schemas.microsoft.com/office/word/2018/wordml" xmlns:w16sdtdh="http://schemas.microsoft.com/office/word/2020/wordml/sdtdatahash" xmlns:w16se="http://schemas.microsoft.com/office/word/2015/wordml/symex" xmlns:wpg="http://schemas.microsoft.com/office/word/2010/wordprocessingGroup" xmlns:wpi="http://schemas.microsoft.com/office/word/2010/wordprocessingInk" xmlns:wne="http://schemas.microsoft.com/office/word/2006/wordml" xmlns:wps="http://schemas.microsoft.com/office/word/2010/wordprocessingShape" mc:Ignorable="w14 w15 w16se w16cid w16 w16cex w16sdtdh wp14">
   <w:abstractNum w:abstractNumId="0" w15:restartNumberingAfterBreak="0">
     <w:nsid w:val="17930C8A"/>
     <w:multiLevelType w:val="hybridMultilevel"/>

</xml_diff>